<commit_message>
Ejemplos tanques interconectados G1
</commit_message>
<xml_diff>
--- a/G1/Semana 12/Ejemplos.docx
+++ b/G1/Semana 12/Ejemplos.docx
@@ -2,6 +2,86 @@
 <file path=word/document.xml><?xml version="1.0" encoding="utf-8"?>
 <w:document xmlns:wpc="http://schemas.microsoft.com/office/word/2010/wordprocessingCanvas" xmlns:cx="http://schemas.microsoft.com/office/drawing/2014/chartex" xmlns:cx1="http://schemas.microsoft.com/office/drawing/2015/9/8/chartex" xmlns:cx2="http://schemas.microsoft.com/office/drawing/2015/10/21/chartex" xmlns:cx3="http://schemas.microsoft.com/office/drawing/2016/5/9/chartex" xmlns:cx4="http://schemas.microsoft.com/office/drawing/2016/5/10/chartex" xmlns:cx5="http://schemas.microsoft.com/office/drawing/2016/5/11/chartex" xmlns:cx6="http://schemas.microsoft.com/office/drawing/2016/5/12/chartex" xmlns:cx7="http://schemas.microsoft.com/office/drawing/2016/5/13/chartex" xmlns:cx8="http://schemas.microsoft.com/office/drawing/2016/5/14/chartex" xmlns:mc="http://schemas.openxmlformats.org/markup-compatibility/2006" xmlns:aink="http://schemas.microsoft.com/office/drawing/2016/ink" xmlns:am3d="http://schemas.microsoft.com/office/drawing/2017/model3d" xmlns:o="urn:schemas-microsoft-com:office:office" xmlns:r="http://schemas.openxmlformats.org/officeDocument/2006/relationships" xmlns:m="http://schemas.openxmlformats.org/officeDocument/2006/math" xmlns:v="urn:schemas-microsoft-com:vml" xmlns:wp14="http://schemas.microsoft.com/office/word/2010/wordprocessingDrawing" xmlns:wp="http://schemas.openxmlformats.org/drawingml/2006/wordprocessingDrawing" xmlns:w10="urn:schemas-microsoft-com:office:word" xmlns:w="http://schemas.openxmlformats.org/wordprocessingml/2006/main" xmlns:w14="http://schemas.microsoft.com/office/word/2010/wordml" xmlns:w15="http://schemas.microsoft.com/office/word/2012/wordml" xmlns:w16cex="http://schemas.microsoft.com/office/word/2018/wordml/cex" xmlns:w16cid="http://schemas.microsoft.com/office/word/2016/wordml/cid" xmlns:w16="http://schemas.microsoft.com/office/word/2018/wordml" xmlns:w16sdtdh="http://schemas.microsoft.com/office/word/2020/wordml/sdtdatahash" xmlns:w16se="http://schemas.microsoft.com/office/word/2015/wordml/symex" xmlns:wpg="http://schemas.microsoft.com/office/word/2010/wordprocessingGroup" xmlns:wpi="http://schemas.microsoft.com/office/word/2010/wordprocessingInk" xmlns:wne="http://schemas.microsoft.com/office/word/2006/wordml" xmlns:wps="http://schemas.microsoft.com/office/word/2010/wordprocessingShape" mc:Ignorable="w14 w15 w16se w16cid w16 w16cex w16sdtdh wp14">
   <w:body>
+    <w:p>
+      <w:pPr>
+        <w:rPr>
+          <w:rFonts w:eastAsiaTheme="minorEastAsia"/>
+          <w:b/>
+          <w:bCs/>
+        </w:rPr>
+      </w:pPr>
+      <w:proofErr w:type="spellStart"/>
+      <w:r>
+        <w:rPr>
+          <w:rFonts w:eastAsiaTheme="minorEastAsia"/>
+          <w:b/>
+          <w:bCs/>
+        </w:rPr>
+        <w:t>Llenado</w:t>
+      </w:r>
+      <w:proofErr w:type="spellEnd"/>
+      <w:r>
+        <w:rPr>
+          <w:rFonts w:eastAsiaTheme="minorEastAsia"/>
+          <w:b/>
+          <w:bCs/>
+        </w:rPr>
+        <w:t xml:space="preserve"> de un </w:t>
+      </w:r>
+      <w:proofErr w:type="spellStart"/>
+      <w:r>
+        <w:rPr>
+          <w:rFonts w:eastAsiaTheme="minorEastAsia"/>
+          <w:b/>
+          <w:bCs/>
+        </w:rPr>
+        <w:t>tanque</w:t>
+      </w:r>
+      <w:proofErr w:type="spellEnd"/>
+      <w:r>
+        <w:rPr>
+          <w:rFonts w:eastAsiaTheme="minorEastAsia"/>
+          <w:b/>
+          <w:bCs/>
+        </w:rPr>
+        <w:t>:</w:t>
+      </w:r>
+    </w:p>
+    <w:p>
+      <w:pPr>
+        <w:rPr>
+          <w:rFonts w:eastAsiaTheme="minorEastAsia"/>
+          <w:b/>
+          <w:bCs/>
+        </w:rPr>
+      </w:pPr>
+      <w:r>
+        <w:rPr>
+          <w:rFonts w:eastAsiaTheme="minorEastAsia"/>
+          <w:b/>
+          <w:bCs/>
+        </w:rPr>
+        <w:t xml:space="preserve">Para </w:t>
+      </w:r>
+      <w:proofErr w:type="spellStart"/>
+      <w:r>
+        <w:rPr>
+          <w:rFonts w:eastAsiaTheme="minorEastAsia"/>
+          <w:b/>
+          <w:bCs/>
+        </w:rPr>
+        <w:t>analizar</w:t>
+      </w:r>
+      <w:proofErr w:type="spellEnd"/>
+      <w:r>
+        <w:rPr>
+          <w:rFonts w:eastAsiaTheme="minorEastAsia"/>
+          <w:b/>
+          <w:bCs/>
+        </w:rPr>
+        <w:t xml:space="preserve"> la variable h</w:t>
+      </w:r>
+    </w:p>
     <w:p>
       <w:pPr>
         <w:rPr>
@@ -40,13 +120,7 @@
             <w:rPr>
               <w:rFonts w:ascii="Cambria Math" w:hAnsi="Cambria Math"/>
             </w:rPr>
-            <m:t>=</m:t>
-          </m:r>
-          <m:r>
-            <w:rPr>
-              <w:rFonts w:ascii="Cambria Math" w:hAnsi="Cambria Math"/>
-            </w:rPr>
-            <m:t>C</m:t>
+            <m:t>=C</m:t>
           </m:r>
           <m:f>
             <m:fPr>
@@ -317,25 +391,7 @@
             <w:rPr>
               <w:rFonts w:ascii="Cambria Math" w:hAnsi="Cambria Math"/>
             </w:rPr>
-            <m:t>(s)</m:t>
-          </m:r>
-          <m:r>
-            <w:rPr>
-              <w:rFonts w:ascii="Cambria Math" w:hAnsi="Cambria Math"/>
-            </w:rPr>
-            <m:t>=C</m:t>
-          </m:r>
-          <m:r>
-            <w:rPr>
-              <w:rFonts w:ascii="Cambria Math" w:hAnsi="Cambria Math"/>
-            </w:rPr>
-            <m:t>sH(s)</m:t>
-          </m:r>
-          <m:r>
-            <w:rPr>
-              <w:rFonts w:ascii="Cambria Math" w:hAnsi="Cambria Math"/>
-            </w:rPr>
-            <m:t>+</m:t>
+            <m:t>(s)=CsH(s)+</m:t>
           </m:r>
           <m:f>
             <m:fPr>
@@ -730,8 +786,2881 @@
       <w:pPr>
         <w:rPr>
           <w:rFonts w:eastAsiaTheme="minorEastAsia"/>
+          <w:b/>
+          <w:bCs/>
+          <w:lang w:val="es-CO"/>
         </w:rPr>
       </w:pPr>
+      <w:r>
+        <w:rPr>
+          <w:rFonts w:eastAsiaTheme="minorEastAsia"/>
+          <w:b/>
+          <w:bCs/>
+          <w:lang w:val="es-CO"/>
+        </w:rPr>
+        <w:t>Para analizar el caudal d</w:t>
+      </w:r>
+      <w:r>
+        <w:rPr>
+          <w:rFonts w:eastAsiaTheme="minorEastAsia"/>
+          <w:b/>
+          <w:bCs/>
+          <w:lang w:val="es-CO"/>
+        </w:rPr>
+        <w:t>e salida del sistema</w:t>
+      </w:r>
+    </w:p>
+    <w:p>
+      <w:pPr>
+        <w:rPr>
+          <w:rFonts w:eastAsiaTheme="minorEastAsia"/>
+        </w:rPr>
+      </w:pPr>
+      <m:oMathPara>
+        <m:oMath>
+          <m:sSub>
+            <m:sSubPr>
+              <m:ctrlPr>
+                <w:rPr>
+                  <w:rFonts w:ascii="Cambria Math" w:hAnsi="Cambria Math"/>
+                  <w:i/>
+                </w:rPr>
+              </m:ctrlPr>
+            </m:sSubPr>
+            <m:e>
+              <m:r>
+                <w:rPr>
+                  <w:rFonts w:ascii="Cambria Math" w:hAnsi="Cambria Math"/>
+                </w:rPr>
+                <m:t>q</m:t>
+              </m:r>
+            </m:e>
+            <m:sub>
+              <m:r>
+                <w:rPr>
+                  <w:rFonts w:ascii="Cambria Math" w:hAnsi="Cambria Math"/>
+                </w:rPr>
+                <m:t>i</m:t>
+              </m:r>
+            </m:sub>
+          </m:sSub>
+          <m:r>
+            <w:rPr>
+              <w:rFonts w:ascii="Cambria Math" w:hAnsi="Cambria Math"/>
+            </w:rPr>
+            <m:t>=C</m:t>
+          </m:r>
+          <m:f>
+            <m:fPr>
+              <m:ctrlPr>
+                <w:rPr>
+                  <w:rFonts w:ascii="Cambria Math" w:hAnsi="Cambria Math"/>
+                  <w:i/>
+                </w:rPr>
+              </m:ctrlPr>
+            </m:fPr>
+            <m:num>
+              <m:r>
+                <w:rPr>
+                  <w:rFonts w:ascii="Cambria Math" w:hAnsi="Cambria Math"/>
+                </w:rPr>
+                <m:t>dh</m:t>
+              </m:r>
+            </m:num>
+            <m:den>
+              <m:r>
+                <w:rPr>
+                  <w:rFonts w:ascii="Cambria Math" w:hAnsi="Cambria Math"/>
+                </w:rPr>
+                <m:t>dt</m:t>
+              </m:r>
+            </m:den>
+          </m:f>
+          <m:r>
+            <w:rPr>
+              <w:rFonts w:ascii="Cambria Math" w:hAnsi="Cambria Math"/>
+            </w:rPr>
+            <m:t>+</m:t>
+          </m:r>
+          <m:sSub>
+            <m:sSubPr>
+              <m:ctrlPr>
+                <w:rPr>
+                  <w:rFonts w:ascii="Cambria Math" w:hAnsi="Cambria Math"/>
+                  <w:i/>
+                </w:rPr>
+              </m:ctrlPr>
+            </m:sSubPr>
+            <m:e>
+              <m:r>
+                <w:rPr>
+                  <w:rFonts w:ascii="Cambria Math" w:hAnsi="Cambria Math"/>
+                </w:rPr>
+                <m:t>q</m:t>
+              </m:r>
+            </m:e>
+            <m:sub>
+              <m:r>
+                <w:rPr>
+                  <w:rFonts w:ascii="Cambria Math" w:hAnsi="Cambria Math"/>
+                </w:rPr>
+                <m:t>o</m:t>
+              </m:r>
+            </m:sub>
+          </m:sSub>
+        </m:oMath>
+      </m:oMathPara>
+    </w:p>
+    <w:p>
+      <w:pPr>
+        <w:rPr>
+          <w:rFonts w:eastAsiaTheme="minorEastAsia"/>
+        </w:rPr>
+      </w:pPr>
+      <m:oMathPara>
+        <m:oMath>
+          <m:sSub>
+            <m:sSubPr>
+              <m:ctrlPr>
+                <w:rPr>
+                  <w:rFonts w:ascii="Cambria Math" w:hAnsi="Cambria Math"/>
+                  <w:i/>
+                </w:rPr>
+              </m:ctrlPr>
+            </m:sSubPr>
+            <m:e>
+              <m:r>
+                <w:rPr>
+                  <w:rFonts w:ascii="Cambria Math" w:hAnsi="Cambria Math"/>
+                </w:rPr>
+                <m:t>q</m:t>
+              </m:r>
+            </m:e>
+            <m:sub>
+              <m:r>
+                <w:rPr>
+                  <w:rFonts w:ascii="Cambria Math" w:hAnsi="Cambria Math"/>
+                </w:rPr>
+                <m:t>o</m:t>
+              </m:r>
+            </m:sub>
+          </m:sSub>
+          <m:r>
+            <w:rPr>
+              <w:rFonts w:ascii="Cambria Math" w:hAnsi="Cambria Math"/>
+            </w:rPr>
+            <m:t>=</m:t>
+          </m:r>
+          <m:f>
+            <m:fPr>
+              <m:ctrlPr>
+                <w:rPr>
+                  <w:rFonts w:ascii="Cambria Math" w:hAnsi="Cambria Math"/>
+                  <w:i/>
+                </w:rPr>
+              </m:ctrlPr>
+            </m:fPr>
+            <m:num>
+              <m:r>
+                <w:rPr>
+                  <w:rFonts w:ascii="Cambria Math" w:hAnsi="Cambria Math"/>
+                </w:rPr>
+                <m:t>h</m:t>
+              </m:r>
+            </m:num>
+            <m:den>
+              <m:r>
+                <w:rPr>
+                  <w:rFonts w:ascii="Cambria Math" w:hAnsi="Cambria Math"/>
+                </w:rPr>
+                <m:t>R</m:t>
+              </m:r>
+            </m:den>
+          </m:f>
+          <m:r>
+            <w:rPr>
+              <w:rFonts w:ascii="Cambria Math" w:hAnsi="Cambria Math"/>
+            </w:rPr>
+            <m:t>--→</m:t>
+          </m:r>
+          <m:sSub>
+            <m:sSubPr>
+              <m:ctrlPr>
+                <w:rPr>
+                  <w:rFonts w:ascii="Cambria Math" w:hAnsi="Cambria Math"/>
+                  <w:i/>
+                </w:rPr>
+              </m:ctrlPr>
+            </m:sSubPr>
+            <m:e>
+              <m:r>
+                <w:rPr>
+                  <w:rFonts w:ascii="Cambria Math" w:hAnsi="Cambria Math"/>
+                </w:rPr>
+                <m:t>Q</m:t>
+              </m:r>
+            </m:e>
+            <m:sub>
+              <m:r>
+                <w:rPr>
+                  <w:rFonts w:ascii="Cambria Math" w:hAnsi="Cambria Math"/>
+                </w:rPr>
+                <m:t>o</m:t>
+              </m:r>
+            </m:sub>
+          </m:sSub>
+          <m:d>
+            <m:dPr>
+              <m:ctrlPr>
+                <w:rPr>
+                  <w:rFonts w:ascii="Cambria Math" w:hAnsi="Cambria Math"/>
+                  <w:i/>
+                </w:rPr>
+              </m:ctrlPr>
+            </m:dPr>
+            <m:e>
+              <m:r>
+                <w:rPr>
+                  <w:rFonts w:ascii="Cambria Math" w:hAnsi="Cambria Math"/>
+                </w:rPr>
+                <m:t>s</m:t>
+              </m:r>
+            </m:e>
+          </m:d>
+          <m:r>
+            <w:rPr>
+              <w:rFonts w:ascii="Cambria Math" w:hAnsi="Cambria Math"/>
+            </w:rPr>
+            <m:t>=</m:t>
+          </m:r>
+          <m:f>
+            <m:fPr>
+              <m:ctrlPr>
+                <w:rPr>
+                  <w:rFonts w:ascii="Cambria Math" w:hAnsi="Cambria Math"/>
+                  <w:i/>
+                </w:rPr>
+              </m:ctrlPr>
+            </m:fPr>
+            <m:num>
+              <m:r>
+                <w:rPr>
+                  <w:rFonts w:ascii="Cambria Math" w:hAnsi="Cambria Math"/>
+                </w:rPr>
+                <m:t>H</m:t>
+              </m:r>
+              <m:d>
+                <m:dPr>
+                  <m:ctrlPr>
+                    <w:rPr>
+                      <w:rFonts w:ascii="Cambria Math" w:hAnsi="Cambria Math"/>
+                      <w:i/>
+                    </w:rPr>
+                  </m:ctrlPr>
+                </m:dPr>
+                <m:e>
+                  <m:r>
+                    <w:rPr>
+                      <w:rFonts w:ascii="Cambria Math" w:hAnsi="Cambria Math"/>
+                    </w:rPr>
+                    <m:t>s</m:t>
+                  </m:r>
+                </m:e>
+              </m:d>
+            </m:num>
+            <m:den>
+              <m:r>
+                <w:rPr>
+                  <w:rFonts w:ascii="Cambria Math" w:hAnsi="Cambria Math"/>
+                </w:rPr>
+                <m:t>R</m:t>
+              </m:r>
+            </m:den>
+          </m:f>
+        </m:oMath>
+      </m:oMathPara>
+    </w:p>
+    <w:p>
+      <w:pPr>
+        <w:rPr>
+          <w:rFonts w:eastAsiaTheme="minorEastAsia"/>
+        </w:rPr>
+      </w:pPr>
+      <m:oMathPara>
+        <m:oMath>
+          <m:f>
+            <m:fPr>
+              <m:ctrlPr>
+                <w:rPr>
+                  <w:rFonts w:ascii="Cambria Math" w:hAnsi="Cambria Math"/>
+                  <w:i/>
+                </w:rPr>
+              </m:ctrlPr>
+            </m:fPr>
+            <m:num>
+              <m:sSub>
+                <m:sSubPr>
+                  <m:ctrlPr>
+                    <w:rPr>
+                      <w:rFonts w:ascii="Cambria Math" w:hAnsi="Cambria Math"/>
+                      <w:i/>
+                    </w:rPr>
+                  </m:ctrlPr>
+                </m:sSubPr>
+                <m:e>
+                  <m:r>
+                    <w:rPr>
+                      <w:rFonts w:ascii="Cambria Math" w:hAnsi="Cambria Math"/>
+                    </w:rPr>
+                    <m:t>Q</m:t>
+                  </m:r>
+                </m:e>
+                <m:sub>
+                  <m:r>
+                    <w:rPr>
+                      <w:rFonts w:ascii="Cambria Math" w:hAnsi="Cambria Math"/>
+                    </w:rPr>
+                    <m:t>o</m:t>
+                  </m:r>
+                </m:sub>
+              </m:sSub>
+              <m:d>
+                <m:dPr>
+                  <m:ctrlPr>
+                    <w:rPr>
+                      <w:rFonts w:ascii="Cambria Math" w:hAnsi="Cambria Math"/>
+                      <w:i/>
+                    </w:rPr>
+                  </m:ctrlPr>
+                </m:dPr>
+                <m:e>
+                  <m:r>
+                    <w:rPr>
+                      <w:rFonts w:ascii="Cambria Math" w:hAnsi="Cambria Math"/>
+                    </w:rPr>
+                    <m:t>s</m:t>
+                  </m:r>
+                </m:e>
+              </m:d>
+            </m:num>
+            <m:den>
+              <m:sSub>
+                <m:sSubPr>
+                  <m:ctrlPr>
+                    <w:rPr>
+                      <w:rFonts w:ascii="Cambria Math" w:hAnsi="Cambria Math"/>
+                      <w:i/>
+                    </w:rPr>
+                  </m:ctrlPr>
+                </m:sSubPr>
+                <m:e>
+                  <m:r>
+                    <w:rPr>
+                      <w:rFonts w:ascii="Cambria Math" w:hAnsi="Cambria Math"/>
+                    </w:rPr>
+                    <m:t>Q</m:t>
+                  </m:r>
+                </m:e>
+                <m:sub>
+                  <m:r>
+                    <w:rPr>
+                      <w:rFonts w:ascii="Cambria Math" w:hAnsi="Cambria Math"/>
+                    </w:rPr>
+                    <m:t>i</m:t>
+                  </m:r>
+                </m:sub>
+              </m:sSub>
+              <m:d>
+                <m:dPr>
+                  <m:ctrlPr>
+                    <w:rPr>
+                      <w:rFonts w:ascii="Cambria Math" w:hAnsi="Cambria Math"/>
+                      <w:i/>
+                    </w:rPr>
+                  </m:ctrlPr>
+                </m:dPr>
+                <m:e>
+                  <m:r>
+                    <w:rPr>
+                      <w:rFonts w:ascii="Cambria Math" w:hAnsi="Cambria Math"/>
+                    </w:rPr>
+                    <m:t>s</m:t>
+                  </m:r>
+                </m:e>
+              </m:d>
+            </m:den>
+          </m:f>
+          <m:r>
+            <w:rPr>
+              <w:rFonts w:ascii="Cambria Math" w:hAnsi="Cambria Math"/>
+            </w:rPr>
+            <m:t>=?</m:t>
+          </m:r>
+        </m:oMath>
+      </m:oMathPara>
+    </w:p>
+    <w:p>
+      <w:pPr>
+        <w:rPr>
+          <w:rFonts w:eastAsiaTheme="minorEastAsia"/>
+        </w:rPr>
+      </w:pPr>
+      <m:oMathPara>
+        <m:oMath>
+          <m:f>
+            <m:fPr>
+              <m:ctrlPr>
+                <w:rPr>
+                  <w:rFonts w:ascii="Cambria Math" w:hAnsi="Cambria Math"/>
+                  <w:i/>
+                </w:rPr>
+              </m:ctrlPr>
+            </m:fPr>
+            <m:num>
+              <m:r>
+                <w:rPr>
+                  <w:rFonts w:ascii="Cambria Math" w:hAnsi="Cambria Math"/>
+                  <w:color w:val="FF0000"/>
+                </w:rPr>
+                <m:t>H</m:t>
+              </m:r>
+              <m:d>
+                <m:dPr>
+                  <m:ctrlPr>
+                    <w:rPr>
+                      <w:rFonts w:ascii="Cambria Math" w:hAnsi="Cambria Math"/>
+                      <w:i/>
+                      <w:color w:val="FF0000"/>
+                    </w:rPr>
+                  </m:ctrlPr>
+                </m:dPr>
+                <m:e>
+                  <m:r>
+                    <w:rPr>
+                      <w:rFonts w:ascii="Cambria Math" w:hAnsi="Cambria Math"/>
+                      <w:color w:val="FF0000"/>
+                    </w:rPr>
+                    <m:t>s</m:t>
+                  </m:r>
+                </m:e>
+              </m:d>
+            </m:num>
+            <m:den>
+              <m:sSub>
+                <m:sSubPr>
+                  <m:ctrlPr>
+                    <w:rPr>
+                      <w:rFonts w:ascii="Cambria Math" w:hAnsi="Cambria Math"/>
+                      <w:i/>
+                    </w:rPr>
+                  </m:ctrlPr>
+                </m:sSubPr>
+                <m:e>
+                  <m:r>
+                    <w:rPr>
+                      <w:rFonts w:ascii="Cambria Math" w:hAnsi="Cambria Math"/>
+                      <w:color w:val="FF0000"/>
+                    </w:rPr>
+                    <m:t>R</m:t>
+                  </m:r>
+                  <m:r>
+                    <w:rPr>
+                      <w:rFonts w:ascii="Cambria Math" w:hAnsi="Cambria Math"/>
+                    </w:rPr>
+                    <m:t>Q</m:t>
+                  </m:r>
+                </m:e>
+                <m:sub>
+                  <m:r>
+                    <w:rPr>
+                      <w:rFonts w:ascii="Cambria Math" w:hAnsi="Cambria Math"/>
+                    </w:rPr>
+                    <m:t>i</m:t>
+                  </m:r>
+                </m:sub>
+              </m:sSub>
+              <m:d>
+                <m:dPr>
+                  <m:ctrlPr>
+                    <w:rPr>
+                      <w:rFonts w:ascii="Cambria Math" w:hAnsi="Cambria Math"/>
+                      <w:i/>
+                    </w:rPr>
+                  </m:ctrlPr>
+                </m:dPr>
+                <m:e>
+                  <m:r>
+                    <w:rPr>
+                      <w:rFonts w:ascii="Cambria Math" w:hAnsi="Cambria Math"/>
+                    </w:rPr>
+                    <m:t>s</m:t>
+                  </m:r>
+                </m:e>
+              </m:d>
+            </m:den>
+          </m:f>
+          <m:r>
+            <w:rPr>
+              <w:rFonts w:ascii="Cambria Math" w:hAnsi="Cambria Math"/>
+            </w:rPr>
+            <m:t>=</m:t>
+          </m:r>
+          <m:f>
+            <m:fPr>
+              <m:ctrlPr>
+                <w:rPr>
+                  <w:rFonts w:ascii="Cambria Math" w:hAnsi="Cambria Math"/>
+                  <w:i/>
+                </w:rPr>
+              </m:ctrlPr>
+            </m:fPr>
+            <m:num>
+              <m:r>
+                <w:rPr>
+                  <w:rFonts w:ascii="Cambria Math" w:hAnsi="Cambria Math"/>
+                </w:rPr>
+                <m:t>R</m:t>
+              </m:r>
+            </m:num>
+            <m:den>
+              <m:r>
+                <w:rPr>
+                  <w:rFonts w:ascii="Cambria Math" w:hAnsi="Cambria Math"/>
+                </w:rPr>
+                <m:t>R(</m:t>
+              </m:r>
+              <m:r>
+                <w:rPr>
+                  <w:rFonts w:ascii="Cambria Math" w:hAnsi="Cambria Math"/>
+                </w:rPr>
+                <m:t>RCs+1</m:t>
+              </m:r>
+              <m:r>
+                <w:rPr>
+                  <w:rFonts w:ascii="Cambria Math" w:hAnsi="Cambria Math"/>
+                </w:rPr>
+                <m:t>)</m:t>
+              </m:r>
+            </m:den>
+          </m:f>
+        </m:oMath>
+      </m:oMathPara>
+    </w:p>
+    <w:p>
+      <w:pPr>
+        <w:rPr>
+          <w:rFonts w:eastAsiaTheme="minorEastAsia"/>
+        </w:rPr>
+      </w:pPr>
+      <m:oMathPara>
+        <m:oMath>
+          <m:f>
+            <m:fPr>
+              <m:ctrlPr>
+                <w:rPr>
+                  <w:rFonts w:ascii="Cambria Math" w:hAnsi="Cambria Math"/>
+                  <w:i/>
+                </w:rPr>
+              </m:ctrlPr>
+            </m:fPr>
+            <m:num>
+              <m:sSub>
+                <m:sSubPr>
+                  <m:ctrlPr>
+                    <w:rPr>
+                      <w:rFonts w:ascii="Cambria Math" w:hAnsi="Cambria Math"/>
+                      <w:i/>
+                    </w:rPr>
+                  </m:ctrlPr>
+                </m:sSubPr>
+                <m:e>
+                  <m:r>
+                    <w:rPr>
+                      <w:rFonts w:ascii="Cambria Math" w:hAnsi="Cambria Math"/>
+                    </w:rPr>
+                    <m:t>Q</m:t>
+                  </m:r>
+                </m:e>
+                <m:sub>
+                  <m:r>
+                    <w:rPr>
+                      <w:rFonts w:ascii="Cambria Math" w:hAnsi="Cambria Math"/>
+                    </w:rPr>
+                    <m:t>o</m:t>
+                  </m:r>
+                </m:sub>
+              </m:sSub>
+              <m:r>
+                <w:rPr>
+                  <w:rFonts w:ascii="Cambria Math" w:hAnsi="Cambria Math"/>
+                </w:rPr>
+                <m:t>(s)</m:t>
+              </m:r>
+            </m:num>
+            <m:den>
+              <m:sSub>
+                <m:sSubPr>
+                  <m:ctrlPr>
+                    <w:rPr>
+                      <w:rFonts w:ascii="Cambria Math" w:hAnsi="Cambria Math"/>
+                      <w:i/>
+                    </w:rPr>
+                  </m:ctrlPr>
+                </m:sSubPr>
+                <m:e>
+                  <m:r>
+                    <w:rPr>
+                      <w:rFonts w:ascii="Cambria Math" w:hAnsi="Cambria Math"/>
+                    </w:rPr>
+                    <m:t>Q</m:t>
+                  </m:r>
+                </m:e>
+                <m:sub>
+                  <m:r>
+                    <w:rPr>
+                      <w:rFonts w:ascii="Cambria Math" w:hAnsi="Cambria Math"/>
+                    </w:rPr>
+                    <m:t>i</m:t>
+                  </m:r>
+                </m:sub>
+              </m:sSub>
+              <m:d>
+                <m:dPr>
+                  <m:ctrlPr>
+                    <w:rPr>
+                      <w:rFonts w:ascii="Cambria Math" w:hAnsi="Cambria Math"/>
+                      <w:i/>
+                    </w:rPr>
+                  </m:ctrlPr>
+                </m:dPr>
+                <m:e>
+                  <m:r>
+                    <w:rPr>
+                      <w:rFonts w:ascii="Cambria Math" w:hAnsi="Cambria Math"/>
+                    </w:rPr>
+                    <m:t>s</m:t>
+                  </m:r>
+                </m:e>
+              </m:d>
+            </m:den>
+          </m:f>
+          <m:r>
+            <w:rPr>
+              <w:rFonts w:ascii="Cambria Math" w:hAnsi="Cambria Math"/>
+            </w:rPr>
+            <m:t>=</m:t>
+          </m:r>
+          <m:f>
+            <m:fPr>
+              <m:ctrlPr>
+                <w:rPr>
+                  <w:rFonts w:ascii="Cambria Math" w:hAnsi="Cambria Math"/>
+                  <w:i/>
+                </w:rPr>
+              </m:ctrlPr>
+            </m:fPr>
+            <m:num>
+              <m:r>
+                <w:rPr>
+                  <w:rFonts w:ascii="Cambria Math" w:hAnsi="Cambria Math"/>
+                </w:rPr>
+                <m:t>1</m:t>
+              </m:r>
+            </m:num>
+            <m:den>
+              <m:r>
+                <w:rPr>
+                  <w:rFonts w:ascii="Cambria Math" w:hAnsi="Cambria Math"/>
+                </w:rPr>
+                <m:t>RCs+1</m:t>
+              </m:r>
+            </m:den>
+          </m:f>
+        </m:oMath>
+      </m:oMathPara>
+    </w:p>
+    <w:p>
+      <w:pPr>
+        <w:rPr>
+          <w:rFonts w:eastAsiaTheme="minorEastAsia"/>
+        </w:rPr>
+      </w:pPr>
+      <w:proofErr w:type="spellStart"/>
+      <w:r>
+        <w:rPr>
+          <w:rFonts w:eastAsiaTheme="minorEastAsia"/>
+        </w:rPr>
+        <w:t>Otra</w:t>
+      </w:r>
+      <w:proofErr w:type="spellEnd"/>
+      <w:r>
+        <w:rPr>
+          <w:rFonts w:eastAsiaTheme="minorEastAsia"/>
+        </w:rPr>
+        <w:t>:</w:t>
+      </w:r>
+    </w:p>
+    <w:p>
+      <w:pPr>
+        <w:rPr>
+          <w:rFonts w:eastAsiaTheme="minorEastAsia"/>
+        </w:rPr>
+      </w:pPr>
+      <m:oMathPara>
+        <m:oMath>
+          <m:sSub>
+            <m:sSubPr>
+              <m:ctrlPr>
+                <w:rPr>
+                  <w:rFonts w:ascii="Cambria Math" w:hAnsi="Cambria Math"/>
+                  <w:i/>
+                </w:rPr>
+              </m:ctrlPr>
+            </m:sSubPr>
+            <m:e>
+              <m:r>
+                <w:rPr>
+                  <w:rFonts w:ascii="Cambria Math" w:hAnsi="Cambria Math"/>
+                </w:rPr>
+                <m:t>q</m:t>
+              </m:r>
+            </m:e>
+            <m:sub>
+              <m:r>
+                <w:rPr>
+                  <w:rFonts w:ascii="Cambria Math" w:hAnsi="Cambria Math"/>
+                </w:rPr>
+                <m:t>i</m:t>
+              </m:r>
+            </m:sub>
+          </m:sSub>
+          <m:r>
+            <w:rPr>
+              <w:rFonts w:ascii="Cambria Math" w:hAnsi="Cambria Math"/>
+            </w:rPr>
+            <m:t>=C</m:t>
+          </m:r>
+          <m:f>
+            <m:fPr>
+              <m:ctrlPr>
+                <w:rPr>
+                  <w:rFonts w:ascii="Cambria Math" w:hAnsi="Cambria Math"/>
+                  <w:i/>
+                </w:rPr>
+              </m:ctrlPr>
+            </m:fPr>
+            <m:num>
+              <m:r>
+                <w:rPr>
+                  <w:rFonts w:ascii="Cambria Math" w:hAnsi="Cambria Math"/>
+                </w:rPr>
+                <m:t>dh</m:t>
+              </m:r>
+            </m:num>
+            <m:den>
+              <m:r>
+                <w:rPr>
+                  <w:rFonts w:ascii="Cambria Math" w:hAnsi="Cambria Math"/>
+                </w:rPr>
+                <m:t>dt</m:t>
+              </m:r>
+            </m:den>
+          </m:f>
+          <m:r>
+            <w:rPr>
+              <w:rFonts w:ascii="Cambria Math" w:hAnsi="Cambria Math"/>
+            </w:rPr>
+            <m:t>+</m:t>
+          </m:r>
+          <m:sSub>
+            <m:sSubPr>
+              <m:ctrlPr>
+                <w:rPr>
+                  <w:rFonts w:ascii="Cambria Math" w:hAnsi="Cambria Math"/>
+                  <w:i/>
+                </w:rPr>
+              </m:ctrlPr>
+            </m:sSubPr>
+            <m:e>
+              <m:r>
+                <w:rPr>
+                  <w:rFonts w:ascii="Cambria Math" w:hAnsi="Cambria Math"/>
+                </w:rPr>
+                <m:t>q</m:t>
+              </m:r>
+            </m:e>
+            <m:sub>
+              <m:r>
+                <w:rPr>
+                  <w:rFonts w:ascii="Cambria Math" w:hAnsi="Cambria Math"/>
+                </w:rPr>
+                <m:t>o</m:t>
+              </m:r>
+            </m:sub>
+          </m:sSub>
+        </m:oMath>
+      </m:oMathPara>
+    </w:p>
+    <w:p>
+      <w:pPr>
+        <w:rPr>
+          <w:rFonts w:eastAsiaTheme="minorEastAsia"/>
+        </w:rPr>
+      </w:pPr>
+      <m:oMathPara>
+        <m:oMath>
+          <m:sSub>
+            <m:sSubPr>
+              <m:ctrlPr>
+                <w:rPr>
+                  <w:rFonts w:ascii="Cambria Math" w:hAnsi="Cambria Math"/>
+                  <w:i/>
+                </w:rPr>
+              </m:ctrlPr>
+            </m:sSubPr>
+            <m:e>
+              <m:r>
+                <w:rPr>
+                  <w:rFonts w:ascii="Cambria Math" w:hAnsi="Cambria Math"/>
+                </w:rPr>
+                <m:t>q</m:t>
+              </m:r>
+            </m:e>
+            <m:sub>
+              <m:r>
+                <w:rPr>
+                  <w:rFonts w:ascii="Cambria Math" w:hAnsi="Cambria Math"/>
+                </w:rPr>
+                <m:t>o</m:t>
+              </m:r>
+            </m:sub>
+          </m:sSub>
+          <m:r>
+            <w:rPr>
+              <w:rFonts w:ascii="Cambria Math" w:hAnsi="Cambria Math"/>
+            </w:rPr>
+            <m:t>=</m:t>
+          </m:r>
+          <m:f>
+            <m:fPr>
+              <m:ctrlPr>
+                <w:rPr>
+                  <w:rFonts w:ascii="Cambria Math" w:hAnsi="Cambria Math"/>
+                  <w:i/>
+                </w:rPr>
+              </m:ctrlPr>
+            </m:fPr>
+            <m:num>
+              <m:r>
+                <w:rPr>
+                  <w:rFonts w:ascii="Cambria Math" w:hAnsi="Cambria Math"/>
+                </w:rPr>
+                <m:t>h</m:t>
+              </m:r>
+            </m:num>
+            <m:den>
+              <m:r>
+                <w:rPr>
+                  <w:rFonts w:ascii="Cambria Math" w:hAnsi="Cambria Math"/>
+                </w:rPr>
+                <m:t>R</m:t>
+              </m:r>
+            </m:den>
+          </m:f>
+          <m:r>
+            <w:rPr>
+              <w:rFonts w:ascii="Cambria Math" w:hAnsi="Cambria Math"/>
+            </w:rPr>
+            <m:t>→h=</m:t>
+          </m:r>
+          <m:sSub>
+            <m:sSubPr>
+              <m:ctrlPr>
+                <w:rPr>
+                  <w:rFonts w:ascii="Cambria Math" w:hAnsi="Cambria Math"/>
+                  <w:i/>
+                </w:rPr>
+              </m:ctrlPr>
+            </m:sSubPr>
+            <m:e>
+              <m:r>
+                <w:rPr>
+                  <w:rFonts w:ascii="Cambria Math" w:hAnsi="Cambria Math"/>
+                </w:rPr>
+                <m:t>q</m:t>
+              </m:r>
+            </m:e>
+            <m:sub>
+              <m:r>
+                <w:rPr>
+                  <w:rFonts w:ascii="Cambria Math" w:hAnsi="Cambria Math"/>
+                </w:rPr>
+                <m:t>0</m:t>
+              </m:r>
+            </m:sub>
+          </m:sSub>
+          <m:r>
+            <w:rPr>
+              <w:rFonts w:ascii="Cambria Math" w:hAnsi="Cambria Math"/>
+            </w:rPr>
+            <m:t>R→</m:t>
+          </m:r>
+          <m:f>
+            <m:fPr>
+              <m:ctrlPr>
+                <w:rPr>
+                  <w:rFonts w:ascii="Cambria Math" w:hAnsi="Cambria Math"/>
+                  <w:i/>
+                </w:rPr>
+              </m:ctrlPr>
+            </m:fPr>
+            <m:num>
+              <m:r>
+                <w:rPr>
+                  <w:rFonts w:ascii="Cambria Math" w:hAnsi="Cambria Math"/>
+                </w:rPr>
+                <m:t>dh</m:t>
+              </m:r>
+            </m:num>
+            <m:den>
+              <m:r>
+                <w:rPr>
+                  <w:rFonts w:ascii="Cambria Math" w:hAnsi="Cambria Math"/>
+                </w:rPr>
+                <m:t>dt</m:t>
+              </m:r>
+            </m:den>
+          </m:f>
+          <m:r>
+            <w:rPr>
+              <w:rFonts w:ascii="Cambria Math" w:hAnsi="Cambria Math"/>
+            </w:rPr>
+            <m:t>=</m:t>
+          </m:r>
+          <m:r>
+            <w:rPr>
+              <w:rFonts w:ascii="Cambria Math" w:hAnsi="Cambria Math"/>
+            </w:rPr>
+            <m:t>R</m:t>
+          </m:r>
+          <m:f>
+            <m:fPr>
+              <m:ctrlPr>
+                <w:rPr>
+                  <w:rFonts w:ascii="Cambria Math" w:hAnsi="Cambria Math"/>
+                  <w:i/>
+                </w:rPr>
+              </m:ctrlPr>
+            </m:fPr>
+            <m:num>
+              <m:r>
+                <w:rPr>
+                  <w:rFonts w:ascii="Cambria Math" w:hAnsi="Cambria Math"/>
+                </w:rPr>
+                <m:t>d</m:t>
+              </m:r>
+              <m:sSub>
+                <m:sSubPr>
+                  <m:ctrlPr>
+                    <w:rPr>
+                      <w:rFonts w:ascii="Cambria Math" w:hAnsi="Cambria Math"/>
+                      <w:i/>
+                    </w:rPr>
+                  </m:ctrlPr>
+                </m:sSubPr>
+                <m:e>
+                  <m:r>
+                    <w:rPr>
+                      <w:rFonts w:ascii="Cambria Math" w:hAnsi="Cambria Math"/>
+                    </w:rPr>
+                    <m:t>q</m:t>
+                  </m:r>
+                </m:e>
+                <m:sub>
+                  <m:r>
+                    <w:rPr>
+                      <w:rFonts w:ascii="Cambria Math" w:hAnsi="Cambria Math"/>
+                    </w:rPr>
+                    <m:t>o</m:t>
+                  </m:r>
+                </m:sub>
+              </m:sSub>
+            </m:num>
+            <m:den>
+              <m:r>
+                <w:rPr>
+                  <w:rFonts w:ascii="Cambria Math" w:hAnsi="Cambria Math"/>
+                </w:rPr>
+                <m:t>dt</m:t>
+              </m:r>
+            </m:den>
+          </m:f>
+        </m:oMath>
+      </m:oMathPara>
+    </w:p>
+    <w:p>
+      <w:pPr>
+        <w:rPr>
+          <w:rFonts w:eastAsiaTheme="minorEastAsia"/>
+        </w:rPr>
+      </w:pPr>
+      <m:oMathPara>
+        <m:oMath>
+          <m:sSub>
+            <m:sSubPr>
+              <m:ctrlPr>
+                <w:rPr>
+                  <w:rFonts w:ascii="Cambria Math" w:hAnsi="Cambria Math"/>
+                  <w:i/>
+                </w:rPr>
+              </m:ctrlPr>
+            </m:sSubPr>
+            <m:e>
+              <m:r>
+                <w:rPr>
+                  <w:rFonts w:ascii="Cambria Math" w:hAnsi="Cambria Math"/>
+                </w:rPr>
+                <m:t>q</m:t>
+              </m:r>
+            </m:e>
+            <m:sub>
+              <m:r>
+                <w:rPr>
+                  <w:rFonts w:ascii="Cambria Math" w:hAnsi="Cambria Math"/>
+                </w:rPr>
+                <m:t>i</m:t>
+              </m:r>
+            </m:sub>
+          </m:sSub>
+          <m:r>
+            <w:rPr>
+              <w:rFonts w:ascii="Cambria Math" w:hAnsi="Cambria Math"/>
+            </w:rPr>
+            <m:t>=CR</m:t>
+          </m:r>
+          <m:f>
+            <m:fPr>
+              <m:ctrlPr>
+                <w:rPr>
+                  <w:rFonts w:ascii="Cambria Math" w:hAnsi="Cambria Math"/>
+                  <w:i/>
+                </w:rPr>
+              </m:ctrlPr>
+            </m:fPr>
+            <m:num>
+              <m:r>
+                <w:rPr>
+                  <w:rFonts w:ascii="Cambria Math" w:hAnsi="Cambria Math"/>
+                </w:rPr>
+                <m:t>d</m:t>
+              </m:r>
+              <m:sSub>
+                <m:sSubPr>
+                  <m:ctrlPr>
+                    <w:rPr>
+                      <w:rFonts w:ascii="Cambria Math" w:hAnsi="Cambria Math"/>
+                      <w:i/>
+                    </w:rPr>
+                  </m:ctrlPr>
+                </m:sSubPr>
+                <m:e>
+                  <m:r>
+                    <w:rPr>
+                      <w:rFonts w:ascii="Cambria Math" w:hAnsi="Cambria Math"/>
+                    </w:rPr>
+                    <m:t>q</m:t>
+                  </m:r>
+                </m:e>
+                <m:sub>
+                  <m:r>
+                    <w:rPr>
+                      <w:rFonts w:ascii="Cambria Math" w:hAnsi="Cambria Math"/>
+                    </w:rPr>
+                    <m:t>o</m:t>
+                  </m:r>
+                </m:sub>
+              </m:sSub>
+            </m:num>
+            <m:den>
+              <m:r>
+                <w:rPr>
+                  <w:rFonts w:ascii="Cambria Math" w:hAnsi="Cambria Math"/>
+                </w:rPr>
+                <m:t>dt</m:t>
+              </m:r>
+            </m:den>
+          </m:f>
+          <m:r>
+            <w:rPr>
+              <w:rFonts w:ascii="Cambria Math" w:hAnsi="Cambria Math"/>
+            </w:rPr>
+            <m:t>+</m:t>
+          </m:r>
+          <m:sSub>
+            <m:sSubPr>
+              <m:ctrlPr>
+                <w:rPr>
+                  <w:rFonts w:ascii="Cambria Math" w:hAnsi="Cambria Math"/>
+                  <w:i/>
+                </w:rPr>
+              </m:ctrlPr>
+            </m:sSubPr>
+            <m:e>
+              <m:r>
+                <w:rPr>
+                  <w:rFonts w:ascii="Cambria Math" w:hAnsi="Cambria Math"/>
+                </w:rPr>
+                <m:t>q</m:t>
+              </m:r>
+            </m:e>
+            <m:sub>
+              <m:r>
+                <w:rPr>
+                  <w:rFonts w:ascii="Cambria Math" w:hAnsi="Cambria Math"/>
+                </w:rPr>
+                <m:t>o</m:t>
+              </m:r>
+            </m:sub>
+          </m:sSub>
+        </m:oMath>
+      </m:oMathPara>
+    </w:p>
+    <w:p>
+      <w:pPr>
+        <w:rPr>
+          <w:rFonts w:eastAsiaTheme="minorEastAsia"/>
+        </w:rPr>
+      </w:pPr>
+      <m:oMathPara>
+        <m:oMath>
+          <m:sSub>
+            <m:sSubPr>
+              <m:ctrlPr>
+                <w:rPr>
+                  <w:rFonts w:ascii="Cambria Math" w:hAnsi="Cambria Math"/>
+                  <w:i/>
+                </w:rPr>
+              </m:ctrlPr>
+            </m:sSubPr>
+            <m:e>
+              <m:r>
+                <w:rPr>
+                  <w:rFonts w:ascii="Cambria Math" w:hAnsi="Cambria Math"/>
+                </w:rPr>
+                <m:t>Q</m:t>
+              </m:r>
+            </m:e>
+            <m:sub>
+              <m:r>
+                <w:rPr>
+                  <w:rFonts w:ascii="Cambria Math" w:hAnsi="Cambria Math"/>
+                </w:rPr>
+                <m:t>i</m:t>
+              </m:r>
+            </m:sub>
+          </m:sSub>
+          <m:r>
+            <w:rPr>
+              <w:rFonts w:ascii="Cambria Math" w:hAnsi="Cambria Math"/>
+            </w:rPr>
+            <m:t>(s)</m:t>
+          </m:r>
+          <m:r>
+            <w:rPr>
+              <w:rFonts w:ascii="Cambria Math" w:hAnsi="Cambria Math"/>
+            </w:rPr>
+            <m:t>=</m:t>
+          </m:r>
+          <m:sSub>
+            <m:sSubPr>
+              <m:ctrlPr>
+                <w:rPr>
+                  <w:rFonts w:ascii="Cambria Math" w:hAnsi="Cambria Math"/>
+                  <w:i/>
+                </w:rPr>
+              </m:ctrlPr>
+            </m:sSubPr>
+            <m:e>
+              <m:r>
+                <w:rPr>
+                  <w:rFonts w:ascii="Cambria Math" w:hAnsi="Cambria Math"/>
+                </w:rPr>
+                <m:t>Q</m:t>
+              </m:r>
+            </m:e>
+            <m:sub>
+              <m:r>
+                <w:rPr>
+                  <w:rFonts w:ascii="Cambria Math" w:hAnsi="Cambria Math"/>
+                </w:rPr>
+                <m:t>o</m:t>
+              </m:r>
+            </m:sub>
+          </m:sSub>
+          <m:d>
+            <m:dPr>
+              <m:ctrlPr>
+                <w:rPr>
+                  <w:rFonts w:ascii="Cambria Math" w:hAnsi="Cambria Math"/>
+                  <w:i/>
+                </w:rPr>
+              </m:ctrlPr>
+            </m:dPr>
+            <m:e>
+              <m:r>
+                <w:rPr>
+                  <w:rFonts w:ascii="Cambria Math" w:hAnsi="Cambria Math"/>
+                </w:rPr>
+                <m:t>s</m:t>
+              </m:r>
+            </m:e>
+          </m:d>
+          <m:r>
+            <w:rPr>
+              <w:rFonts w:ascii="Cambria Math" w:hAnsi="Cambria Math"/>
+            </w:rPr>
+            <m:t>(RCs</m:t>
+          </m:r>
+          <m:r>
+            <w:rPr>
+              <w:rFonts w:ascii="Cambria Math" w:hAnsi="Cambria Math"/>
+            </w:rPr>
+            <m:t>+</m:t>
+          </m:r>
+          <m:r>
+            <w:rPr>
+              <w:rFonts w:ascii="Cambria Math" w:hAnsi="Cambria Math"/>
+            </w:rPr>
+            <m:t>1)</m:t>
+          </m:r>
+        </m:oMath>
+      </m:oMathPara>
+    </w:p>
+    <w:p>
+      <w:pPr>
+        <w:rPr>
+          <w:rFonts w:eastAsiaTheme="minorEastAsia"/>
+        </w:rPr>
+      </w:pPr>
+      <m:oMathPara>
+        <m:oMath>
+          <m:f>
+            <m:fPr>
+              <m:ctrlPr>
+                <w:rPr>
+                  <w:rFonts w:ascii="Cambria Math" w:hAnsi="Cambria Math"/>
+                  <w:i/>
+                </w:rPr>
+              </m:ctrlPr>
+            </m:fPr>
+            <m:num>
+              <m:sSub>
+                <m:sSubPr>
+                  <m:ctrlPr>
+                    <w:rPr>
+                      <w:rFonts w:ascii="Cambria Math" w:hAnsi="Cambria Math"/>
+                      <w:i/>
+                    </w:rPr>
+                  </m:ctrlPr>
+                </m:sSubPr>
+                <m:e>
+                  <m:r>
+                    <w:rPr>
+                      <w:rFonts w:ascii="Cambria Math" w:hAnsi="Cambria Math"/>
+                    </w:rPr>
+                    <m:t>Q</m:t>
+                  </m:r>
+                </m:e>
+                <m:sub>
+                  <m:r>
+                    <w:rPr>
+                      <w:rFonts w:ascii="Cambria Math" w:hAnsi="Cambria Math"/>
+                    </w:rPr>
+                    <m:t>o</m:t>
+                  </m:r>
+                </m:sub>
+              </m:sSub>
+              <m:r>
+                <w:rPr>
+                  <w:rFonts w:ascii="Cambria Math" w:hAnsi="Cambria Math"/>
+                </w:rPr>
+                <m:t>(s)</m:t>
+              </m:r>
+            </m:num>
+            <m:den>
+              <m:sSub>
+                <m:sSubPr>
+                  <m:ctrlPr>
+                    <w:rPr>
+                      <w:rFonts w:ascii="Cambria Math" w:hAnsi="Cambria Math"/>
+                      <w:i/>
+                    </w:rPr>
+                  </m:ctrlPr>
+                </m:sSubPr>
+                <m:e>
+                  <m:r>
+                    <w:rPr>
+                      <w:rFonts w:ascii="Cambria Math" w:hAnsi="Cambria Math"/>
+                    </w:rPr>
+                    <m:t>Q</m:t>
+                  </m:r>
+                </m:e>
+                <m:sub>
+                  <m:r>
+                    <w:rPr>
+                      <w:rFonts w:ascii="Cambria Math" w:hAnsi="Cambria Math"/>
+                    </w:rPr>
+                    <m:t>i</m:t>
+                  </m:r>
+                </m:sub>
+              </m:sSub>
+              <m:d>
+                <m:dPr>
+                  <m:ctrlPr>
+                    <w:rPr>
+                      <w:rFonts w:ascii="Cambria Math" w:hAnsi="Cambria Math"/>
+                      <w:i/>
+                    </w:rPr>
+                  </m:ctrlPr>
+                </m:dPr>
+                <m:e>
+                  <m:r>
+                    <w:rPr>
+                      <w:rFonts w:ascii="Cambria Math" w:hAnsi="Cambria Math"/>
+                    </w:rPr>
+                    <m:t>s</m:t>
+                  </m:r>
+                </m:e>
+              </m:d>
+            </m:den>
+          </m:f>
+          <m:r>
+            <w:rPr>
+              <w:rFonts w:ascii="Cambria Math" w:hAnsi="Cambria Math"/>
+            </w:rPr>
+            <m:t>=</m:t>
+          </m:r>
+          <m:f>
+            <m:fPr>
+              <m:ctrlPr>
+                <w:rPr>
+                  <w:rFonts w:ascii="Cambria Math" w:hAnsi="Cambria Math"/>
+                  <w:i/>
+                </w:rPr>
+              </m:ctrlPr>
+            </m:fPr>
+            <m:num>
+              <m:r>
+                <w:rPr>
+                  <w:rFonts w:ascii="Cambria Math" w:hAnsi="Cambria Math"/>
+                </w:rPr>
+                <m:t>1</m:t>
+              </m:r>
+            </m:num>
+            <m:den>
+              <m:r>
+                <w:rPr>
+                  <w:rFonts w:ascii="Cambria Math" w:hAnsi="Cambria Math"/>
+                </w:rPr>
+                <m:t>RCs+1</m:t>
+              </m:r>
+            </m:den>
+          </m:f>
+        </m:oMath>
+      </m:oMathPara>
+    </w:p>
+    <w:p>
+      <w:pPr>
+        <w:rPr>
+          <w:rFonts w:eastAsiaTheme="minorEastAsia"/>
+          <w:b/>
+          <w:bCs/>
+        </w:rPr>
+      </w:pPr>
+      <w:r>
+        <w:rPr>
+          <w:rFonts w:eastAsiaTheme="minorEastAsia"/>
+          <w:b/>
+          <w:bCs/>
+        </w:rPr>
+        <w:lastRenderedPageBreak/>
+        <w:t xml:space="preserve">Tanques </w:t>
+      </w:r>
+      <w:proofErr w:type="spellStart"/>
+      <w:r>
+        <w:rPr>
+          <w:rFonts w:eastAsiaTheme="minorEastAsia"/>
+          <w:b/>
+          <w:bCs/>
+        </w:rPr>
+        <w:t>interconectados</w:t>
+      </w:r>
+      <w:proofErr w:type="spellEnd"/>
+      <w:r>
+        <w:rPr>
+          <w:rFonts w:eastAsiaTheme="minorEastAsia"/>
+          <w:b/>
+          <w:bCs/>
+        </w:rPr>
+        <w:t>:</w:t>
+      </w:r>
+    </w:p>
+    <w:p>
+      <w:pPr>
+        <w:rPr>
+          <w:rFonts w:eastAsiaTheme="minorEastAsia"/>
+          <w:b/>
+          <w:bCs/>
+        </w:rPr>
+      </w:pPr>
+      <m:oMathPara>
+        <m:oMath>
+          <m:f>
+            <m:fPr>
+              <m:ctrlPr>
+                <w:rPr>
+                  <w:rFonts w:ascii="Cambria Math" w:hAnsi="Cambria Math"/>
+                  <w:i/>
+                </w:rPr>
+              </m:ctrlPr>
+            </m:fPr>
+            <m:num>
+              <m:sSub>
+                <m:sSubPr>
+                  <m:ctrlPr>
+                    <w:rPr>
+                      <w:rFonts w:ascii="Cambria Math" w:hAnsi="Cambria Math"/>
+                      <w:i/>
+                    </w:rPr>
+                  </m:ctrlPr>
+                </m:sSubPr>
+                <m:e>
+                  <m:r>
+                    <w:rPr>
+                      <w:rFonts w:ascii="Cambria Math" w:hAnsi="Cambria Math"/>
+                    </w:rPr>
+                    <m:t>H</m:t>
+                  </m:r>
+                </m:e>
+                <m:sub>
+                  <m:r>
+                    <w:rPr>
+                      <w:rFonts w:ascii="Cambria Math" w:hAnsi="Cambria Math"/>
+                    </w:rPr>
+                    <m:t>1</m:t>
+                  </m:r>
+                </m:sub>
+              </m:sSub>
+              <m:r>
+                <w:rPr>
+                  <w:rFonts w:ascii="Cambria Math" w:hAnsi="Cambria Math"/>
+                </w:rPr>
+                <m:t>(s)</m:t>
+              </m:r>
+            </m:num>
+            <m:den>
+              <m:r>
+                <w:rPr>
+                  <w:rFonts w:ascii="Cambria Math" w:hAnsi="Cambria Math"/>
+                </w:rPr>
+                <m:t>Q</m:t>
+              </m:r>
+              <m:d>
+                <m:dPr>
+                  <m:ctrlPr>
+                    <w:rPr>
+                      <w:rFonts w:ascii="Cambria Math" w:hAnsi="Cambria Math"/>
+                      <w:i/>
+                    </w:rPr>
+                  </m:ctrlPr>
+                </m:dPr>
+                <m:e>
+                  <m:r>
+                    <w:rPr>
+                      <w:rFonts w:ascii="Cambria Math" w:hAnsi="Cambria Math"/>
+                    </w:rPr>
+                    <m:t>s</m:t>
+                  </m:r>
+                </m:e>
+              </m:d>
+            </m:den>
+          </m:f>
+          <m:r>
+            <w:rPr>
+              <w:rFonts w:ascii="Cambria Math" w:hAnsi="Cambria Math"/>
+            </w:rPr>
+            <m:t>=?</m:t>
+          </m:r>
+        </m:oMath>
+      </m:oMathPara>
+    </w:p>
+    <w:p>
+      <w:pPr>
+        <w:rPr>
+          <w:rFonts w:eastAsiaTheme="minorEastAsia"/>
+        </w:rPr>
+      </w:pPr>
+      <m:oMathPara>
+        <m:oMath>
+          <m:r>
+            <w:rPr>
+              <w:rFonts w:ascii="Cambria Math" w:hAnsi="Cambria Math"/>
+            </w:rPr>
+            <m:t>q</m:t>
+          </m:r>
+          <m:r>
+            <w:rPr>
+              <w:rFonts w:ascii="Cambria Math" w:hAnsi="Cambria Math"/>
+            </w:rPr>
+            <m:t>=</m:t>
+          </m:r>
+          <m:sSub>
+            <m:sSubPr>
+              <m:ctrlPr>
+                <w:rPr>
+                  <w:rFonts w:ascii="Cambria Math" w:hAnsi="Cambria Math"/>
+                  <w:i/>
+                </w:rPr>
+              </m:ctrlPr>
+            </m:sSubPr>
+            <m:e>
+              <m:r>
+                <w:rPr>
+                  <w:rFonts w:ascii="Cambria Math" w:hAnsi="Cambria Math"/>
+                </w:rPr>
+                <m:t>C</m:t>
+              </m:r>
+            </m:e>
+            <m:sub>
+              <m:r>
+                <w:rPr>
+                  <w:rFonts w:ascii="Cambria Math" w:hAnsi="Cambria Math"/>
+                </w:rPr>
+                <m:t>2</m:t>
+              </m:r>
+            </m:sub>
+          </m:sSub>
+          <m:f>
+            <m:fPr>
+              <m:ctrlPr>
+                <w:rPr>
+                  <w:rFonts w:ascii="Cambria Math" w:hAnsi="Cambria Math"/>
+                  <w:i/>
+                </w:rPr>
+              </m:ctrlPr>
+            </m:fPr>
+            <m:num>
+              <m:r>
+                <w:rPr>
+                  <w:rFonts w:ascii="Cambria Math" w:hAnsi="Cambria Math"/>
+                </w:rPr>
+                <m:t>d</m:t>
+              </m:r>
+              <m:sSub>
+                <m:sSubPr>
+                  <m:ctrlPr>
+                    <w:rPr>
+                      <w:rFonts w:ascii="Cambria Math" w:hAnsi="Cambria Math"/>
+                      <w:i/>
+                    </w:rPr>
+                  </m:ctrlPr>
+                </m:sSubPr>
+                <m:e>
+                  <m:r>
+                    <w:rPr>
+                      <w:rFonts w:ascii="Cambria Math" w:hAnsi="Cambria Math"/>
+                    </w:rPr>
+                    <m:t>h</m:t>
+                  </m:r>
+                </m:e>
+                <m:sub>
+                  <m:r>
+                    <w:rPr>
+                      <w:rFonts w:ascii="Cambria Math" w:hAnsi="Cambria Math"/>
+                    </w:rPr>
+                    <m:t>2</m:t>
+                  </m:r>
+                </m:sub>
+              </m:sSub>
+            </m:num>
+            <m:den>
+              <m:r>
+                <w:rPr>
+                  <w:rFonts w:ascii="Cambria Math" w:hAnsi="Cambria Math"/>
+                </w:rPr>
+                <m:t>dt</m:t>
+              </m:r>
+            </m:den>
+          </m:f>
+          <m:r>
+            <w:rPr>
+              <w:rFonts w:ascii="Cambria Math" w:hAnsi="Cambria Math"/>
+            </w:rPr>
+            <m:t>+</m:t>
+          </m:r>
+          <m:sSub>
+            <m:sSubPr>
+              <m:ctrlPr>
+                <w:rPr>
+                  <w:rFonts w:ascii="Cambria Math" w:hAnsi="Cambria Math"/>
+                  <w:i/>
+                </w:rPr>
+              </m:ctrlPr>
+            </m:sSubPr>
+            <m:e>
+              <m:r>
+                <w:rPr>
+                  <w:rFonts w:ascii="Cambria Math" w:hAnsi="Cambria Math"/>
+                </w:rPr>
+                <m:t>q</m:t>
+              </m:r>
+            </m:e>
+            <m:sub>
+              <m:r>
+                <w:rPr>
+                  <w:rFonts w:ascii="Cambria Math" w:hAnsi="Cambria Math"/>
+                </w:rPr>
+                <m:t>2</m:t>
+              </m:r>
+            </m:sub>
+          </m:sSub>
+          <m:r>
+            <w:rPr>
+              <w:rFonts w:ascii="Cambria Math" w:hAnsi="Cambria Math"/>
+            </w:rPr>
+            <m:t>+</m:t>
+          </m:r>
+          <m:sSub>
+            <m:sSubPr>
+              <m:ctrlPr>
+                <w:rPr>
+                  <w:rFonts w:ascii="Cambria Math" w:hAnsi="Cambria Math"/>
+                  <w:i/>
+                </w:rPr>
+              </m:ctrlPr>
+            </m:sSubPr>
+            <m:e>
+              <m:r>
+                <w:rPr>
+                  <w:rFonts w:ascii="Cambria Math" w:hAnsi="Cambria Math"/>
+                </w:rPr>
+                <m:t>q</m:t>
+              </m:r>
+            </m:e>
+            <m:sub>
+              <m:r>
+                <w:rPr>
+                  <w:rFonts w:ascii="Cambria Math" w:hAnsi="Cambria Math"/>
+                </w:rPr>
+                <m:t>21</m:t>
+              </m:r>
+            </m:sub>
+          </m:sSub>
+        </m:oMath>
+      </m:oMathPara>
+    </w:p>
+    <w:p>
+      <w:pPr>
+        <w:rPr>
+          <w:rFonts w:eastAsiaTheme="minorEastAsia"/>
+        </w:rPr>
+      </w:pPr>
+      <m:oMathPara>
+        <m:oMath>
+          <m:sSub>
+            <m:sSubPr>
+              <m:ctrlPr>
+                <w:rPr>
+                  <w:rFonts w:ascii="Cambria Math" w:hAnsi="Cambria Math"/>
+                  <w:i/>
+                </w:rPr>
+              </m:ctrlPr>
+            </m:sSubPr>
+            <m:e>
+              <m:r>
+                <w:rPr>
+                  <w:rFonts w:ascii="Cambria Math" w:hAnsi="Cambria Math"/>
+                </w:rPr>
+                <m:t>q</m:t>
+              </m:r>
+            </m:e>
+            <m:sub>
+              <m:r>
+                <w:rPr>
+                  <w:rFonts w:ascii="Cambria Math" w:hAnsi="Cambria Math"/>
+                </w:rPr>
+                <m:t>21</m:t>
+              </m:r>
+            </m:sub>
+          </m:sSub>
+          <m:r>
+            <w:rPr>
+              <w:rFonts w:ascii="Cambria Math" w:hAnsi="Cambria Math"/>
+            </w:rPr>
+            <m:t>=</m:t>
+          </m:r>
+          <m:sSub>
+            <m:sSubPr>
+              <m:ctrlPr>
+                <w:rPr>
+                  <w:rFonts w:ascii="Cambria Math" w:hAnsi="Cambria Math"/>
+                  <w:i/>
+                </w:rPr>
+              </m:ctrlPr>
+            </m:sSubPr>
+            <m:e>
+              <m:r>
+                <w:rPr>
+                  <w:rFonts w:ascii="Cambria Math" w:hAnsi="Cambria Math"/>
+                </w:rPr>
+                <m:t>C</m:t>
+              </m:r>
+            </m:e>
+            <m:sub>
+              <m:r>
+                <w:rPr>
+                  <w:rFonts w:ascii="Cambria Math" w:hAnsi="Cambria Math"/>
+                </w:rPr>
+                <m:t>1</m:t>
+              </m:r>
+            </m:sub>
+          </m:sSub>
+          <m:f>
+            <m:fPr>
+              <m:ctrlPr>
+                <w:rPr>
+                  <w:rFonts w:ascii="Cambria Math" w:hAnsi="Cambria Math"/>
+                  <w:i/>
+                </w:rPr>
+              </m:ctrlPr>
+            </m:fPr>
+            <m:num>
+              <m:r>
+                <w:rPr>
+                  <w:rFonts w:ascii="Cambria Math" w:hAnsi="Cambria Math"/>
+                </w:rPr>
+                <m:t>d</m:t>
+              </m:r>
+              <m:sSub>
+                <m:sSubPr>
+                  <m:ctrlPr>
+                    <w:rPr>
+                      <w:rFonts w:ascii="Cambria Math" w:hAnsi="Cambria Math"/>
+                      <w:i/>
+                    </w:rPr>
+                  </m:ctrlPr>
+                </m:sSubPr>
+                <m:e>
+                  <m:r>
+                    <w:rPr>
+                      <w:rFonts w:ascii="Cambria Math" w:hAnsi="Cambria Math"/>
+                    </w:rPr>
+                    <m:t>h</m:t>
+                  </m:r>
+                </m:e>
+                <m:sub>
+                  <m:r>
+                    <w:rPr>
+                      <w:rFonts w:ascii="Cambria Math" w:hAnsi="Cambria Math"/>
+                    </w:rPr>
+                    <m:t>1</m:t>
+                  </m:r>
+                </m:sub>
+              </m:sSub>
+            </m:num>
+            <m:den>
+              <m:r>
+                <w:rPr>
+                  <w:rFonts w:ascii="Cambria Math" w:hAnsi="Cambria Math"/>
+                </w:rPr>
+                <m:t>dt</m:t>
+              </m:r>
+            </m:den>
+          </m:f>
+        </m:oMath>
+      </m:oMathPara>
+    </w:p>
+    <w:p>
+      <w:pPr>
+        <w:rPr>
+          <w:rFonts w:eastAsiaTheme="minorEastAsia"/>
+        </w:rPr>
+      </w:pPr>
+      <m:oMathPara>
+        <m:oMath>
+          <m:sSub>
+            <m:sSubPr>
+              <m:ctrlPr>
+                <w:rPr>
+                  <w:rFonts w:ascii="Cambria Math" w:hAnsi="Cambria Math"/>
+                  <w:i/>
+                </w:rPr>
+              </m:ctrlPr>
+            </m:sSubPr>
+            <m:e>
+              <m:r>
+                <w:rPr>
+                  <w:rFonts w:ascii="Cambria Math" w:hAnsi="Cambria Math"/>
+                </w:rPr>
+                <m:t>q</m:t>
+              </m:r>
+            </m:e>
+            <m:sub>
+              <m:r>
+                <w:rPr>
+                  <w:rFonts w:ascii="Cambria Math" w:hAnsi="Cambria Math"/>
+                </w:rPr>
+                <m:t>2</m:t>
+              </m:r>
+            </m:sub>
+          </m:sSub>
+          <m:r>
+            <w:rPr>
+              <w:rFonts w:ascii="Cambria Math" w:hAnsi="Cambria Math"/>
+            </w:rPr>
+            <m:t>=</m:t>
+          </m:r>
+          <m:f>
+            <m:fPr>
+              <m:ctrlPr>
+                <w:rPr>
+                  <w:rFonts w:ascii="Cambria Math" w:hAnsi="Cambria Math"/>
+                  <w:i/>
+                </w:rPr>
+              </m:ctrlPr>
+            </m:fPr>
+            <m:num>
+              <m:sSub>
+                <m:sSubPr>
+                  <m:ctrlPr>
+                    <w:rPr>
+                      <w:rFonts w:ascii="Cambria Math" w:hAnsi="Cambria Math"/>
+                      <w:i/>
+                    </w:rPr>
+                  </m:ctrlPr>
+                </m:sSubPr>
+                <m:e>
+                  <m:r>
+                    <w:rPr>
+                      <w:rFonts w:ascii="Cambria Math" w:hAnsi="Cambria Math"/>
+                    </w:rPr>
+                    <m:t>h</m:t>
+                  </m:r>
+                </m:e>
+                <m:sub>
+                  <m:r>
+                    <w:rPr>
+                      <w:rFonts w:ascii="Cambria Math" w:hAnsi="Cambria Math"/>
+                    </w:rPr>
+                    <m:t>2</m:t>
+                  </m:r>
+                </m:sub>
+              </m:sSub>
+            </m:num>
+            <m:den>
+              <m:sSub>
+                <m:sSubPr>
+                  <m:ctrlPr>
+                    <w:rPr>
+                      <w:rFonts w:ascii="Cambria Math" w:hAnsi="Cambria Math"/>
+                      <w:i/>
+                    </w:rPr>
+                  </m:ctrlPr>
+                </m:sSubPr>
+                <m:e>
+                  <m:r>
+                    <w:rPr>
+                      <w:rFonts w:ascii="Cambria Math" w:hAnsi="Cambria Math"/>
+                    </w:rPr>
+                    <m:t>R</m:t>
+                  </m:r>
+                </m:e>
+                <m:sub>
+                  <m:r>
+                    <w:rPr>
+                      <w:rFonts w:ascii="Cambria Math" w:hAnsi="Cambria Math"/>
+                    </w:rPr>
+                    <m:t>2</m:t>
+                  </m:r>
+                </m:sub>
+              </m:sSub>
+            </m:den>
+          </m:f>
+        </m:oMath>
+      </m:oMathPara>
+    </w:p>
+    <w:p>
+      <w:pPr>
+        <w:rPr>
+          <w:rFonts w:eastAsiaTheme="minorEastAsia"/>
+        </w:rPr>
+      </w:pPr>
+      <m:oMathPara>
+        <m:oMath>
+          <m:sSub>
+            <m:sSubPr>
+              <m:ctrlPr>
+                <w:rPr>
+                  <w:rFonts w:ascii="Cambria Math" w:hAnsi="Cambria Math"/>
+                  <w:i/>
+                </w:rPr>
+              </m:ctrlPr>
+            </m:sSubPr>
+            <m:e>
+              <m:r>
+                <w:rPr>
+                  <w:rFonts w:ascii="Cambria Math" w:hAnsi="Cambria Math"/>
+                </w:rPr>
+                <m:t>q</m:t>
+              </m:r>
+            </m:e>
+            <m:sub>
+              <m:r>
+                <w:rPr>
+                  <w:rFonts w:ascii="Cambria Math" w:hAnsi="Cambria Math"/>
+                </w:rPr>
+                <m:t>21</m:t>
+              </m:r>
+            </m:sub>
+          </m:sSub>
+          <m:r>
+            <w:rPr>
+              <w:rFonts w:ascii="Cambria Math" w:hAnsi="Cambria Math"/>
+            </w:rPr>
+            <m:t>=</m:t>
+          </m:r>
+          <m:f>
+            <m:fPr>
+              <m:ctrlPr>
+                <w:rPr>
+                  <w:rFonts w:ascii="Cambria Math" w:hAnsi="Cambria Math"/>
+                  <w:i/>
+                </w:rPr>
+              </m:ctrlPr>
+            </m:fPr>
+            <m:num>
+              <m:sSub>
+                <m:sSubPr>
+                  <m:ctrlPr>
+                    <w:rPr>
+                      <w:rFonts w:ascii="Cambria Math" w:hAnsi="Cambria Math"/>
+                      <w:i/>
+                    </w:rPr>
+                  </m:ctrlPr>
+                </m:sSubPr>
+                <m:e>
+                  <m:r>
+                    <w:rPr>
+                      <w:rFonts w:ascii="Cambria Math" w:hAnsi="Cambria Math"/>
+                    </w:rPr>
+                    <m:t>h</m:t>
+                  </m:r>
+                </m:e>
+                <m:sub>
+                  <m:r>
+                    <w:rPr>
+                      <w:rFonts w:ascii="Cambria Math" w:hAnsi="Cambria Math"/>
+                    </w:rPr>
+                    <m:t>2</m:t>
+                  </m:r>
+                </m:sub>
+              </m:sSub>
+              <m:r>
+                <w:rPr>
+                  <w:rFonts w:ascii="Cambria Math" w:hAnsi="Cambria Math"/>
+                </w:rPr>
+                <m:t>-</m:t>
+              </m:r>
+              <m:sSub>
+                <m:sSubPr>
+                  <m:ctrlPr>
+                    <w:rPr>
+                      <w:rFonts w:ascii="Cambria Math" w:hAnsi="Cambria Math"/>
+                      <w:i/>
+                    </w:rPr>
+                  </m:ctrlPr>
+                </m:sSubPr>
+                <m:e>
+                  <m:r>
+                    <w:rPr>
+                      <w:rFonts w:ascii="Cambria Math" w:hAnsi="Cambria Math"/>
+                    </w:rPr>
+                    <m:t>h</m:t>
+                  </m:r>
+                </m:e>
+                <m:sub>
+                  <m:r>
+                    <w:rPr>
+                      <w:rFonts w:ascii="Cambria Math" w:hAnsi="Cambria Math"/>
+                    </w:rPr>
+                    <m:t>1</m:t>
+                  </m:r>
+                </m:sub>
+              </m:sSub>
+              <m:ctrlPr>
+                <w:rPr>
+                  <w:rFonts w:ascii="Cambria Math" w:eastAsiaTheme="minorEastAsia" w:hAnsi="Cambria Math"/>
+                  <w:i/>
+                </w:rPr>
+              </m:ctrlPr>
+            </m:num>
+            <m:den>
+              <m:sSub>
+                <m:sSubPr>
+                  <m:ctrlPr>
+                    <w:rPr>
+                      <w:rFonts w:ascii="Cambria Math" w:eastAsiaTheme="minorEastAsia" w:hAnsi="Cambria Math"/>
+                      <w:i/>
+                    </w:rPr>
+                  </m:ctrlPr>
+                </m:sSubPr>
+                <m:e>
+                  <m:r>
+                    <w:rPr>
+                      <w:rFonts w:ascii="Cambria Math" w:eastAsiaTheme="minorEastAsia" w:hAnsi="Cambria Math"/>
+                    </w:rPr>
+                    <m:t>R</m:t>
+                  </m:r>
+                </m:e>
+                <m:sub>
+                  <m:r>
+                    <w:rPr>
+                      <w:rFonts w:ascii="Cambria Math" w:eastAsiaTheme="minorEastAsia" w:hAnsi="Cambria Math"/>
+                    </w:rPr>
+                    <m:t>1</m:t>
+                  </m:r>
+                </m:sub>
+              </m:sSub>
+            </m:den>
+          </m:f>
+        </m:oMath>
+      </m:oMathPara>
+    </w:p>
+    <w:p>
+      <w:pPr>
+        <w:rPr>
+          <w:rFonts w:eastAsiaTheme="minorEastAsia"/>
+        </w:rPr>
+      </w:pPr>
+      <m:oMathPara>
+        <m:oMath>
+          <m:r>
+            <w:rPr>
+              <w:rFonts w:ascii="Cambria Math" w:hAnsi="Cambria Math"/>
+            </w:rPr>
+            <m:t>q=</m:t>
+          </m:r>
+          <m:sSub>
+            <m:sSubPr>
+              <m:ctrlPr>
+                <w:rPr>
+                  <w:rFonts w:ascii="Cambria Math" w:hAnsi="Cambria Math"/>
+                  <w:i/>
+                </w:rPr>
+              </m:ctrlPr>
+            </m:sSubPr>
+            <m:e>
+              <m:r>
+                <w:rPr>
+                  <w:rFonts w:ascii="Cambria Math" w:hAnsi="Cambria Math"/>
+                </w:rPr>
+                <m:t>C</m:t>
+              </m:r>
+            </m:e>
+            <m:sub>
+              <m:r>
+                <w:rPr>
+                  <w:rFonts w:ascii="Cambria Math" w:hAnsi="Cambria Math"/>
+                </w:rPr>
+                <m:t>2</m:t>
+              </m:r>
+            </m:sub>
+          </m:sSub>
+          <m:f>
+            <m:fPr>
+              <m:ctrlPr>
+                <w:rPr>
+                  <w:rFonts w:ascii="Cambria Math" w:hAnsi="Cambria Math"/>
+                  <w:i/>
+                </w:rPr>
+              </m:ctrlPr>
+            </m:fPr>
+            <m:num>
+              <m:r>
+                <w:rPr>
+                  <w:rFonts w:ascii="Cambria Math" w:hAnsi="Cambria Math"/>
+                </w:rPr>
+                <m:t>d</m:t>
+              </m:r>
+              <m:sSub>
+                <m:sSubPr>
+                  <m:ctrlPr>
+                    <w:rPr>
+                      <w:rFonts w:ascii="Cambria Math" w:hAnsi="Cambria Math"/>
+                      <w:i/>
+                    </w:rPr>
+                  </m:ctrlPr>
+                </m:sSubPr>
+                <m:e>
+                  <m:r>
+                    <w:rPr>
+                      <w:rFonts w:ascii="Cambria Math" w:hAnsi="Cambria Math"/>
+                    </w:rPr>
+                    <m:t>h</m:t>
+                  </m:r>
+                </m:e>
+                <m:sub>
+                  <m:r>
+                    <w:rPr>
+                      <w:rFonts w:ascii="Cambria Math" w:hAnsi="Cambria Math"/>
+                    </w:rPr>
+                    <m:t>2</m:t>
+                  </m:r>
+                </m:sub>
+              </m:sSub>
+            </m:num>
+            <m:den>
+              <m:r>
+                <w:rPr>
+                  <w:rFonts w:ascii="Cambria Math" w:hAnsi="Cambria Math"/>
+                </w:rPr>
+                <m:t>dt</m:t>
+              </m:r>
+            </m:den>
+          </m:f>
+          <m:r>
+            <w:rPr>
+              <w:rFonts w:ascii="Cambria Math" w:hAnsi="Cambria Math"/>
+            </w:rPr>
+            <m:t>+</m:t>
+          </m:r>
+          <m:f>
+            <m:fPr>
+              <m:ctrlPr>
+                <w:rPr>
+                  <w:rFonts w:ascii="Cambria Math" w:hAnsi="Cambria Math"/>
+                  <w:i/>
+                </w:rPr>
+              </m:ctrlPr>
+            </m:fPr>
+            <m:num>
+              <m:sSub>
+                <m:sSubPr>
+                  <m:ctrlPr>
+                    <w:rPr>
+                      <w:rFonts w:ascii="Cambria Math" w:hAnsi="Cambria Math"/>
+                      <w:i/>
+                    </w:rPr>
+                  </m:ctrlPr>
+                </m:sSubPr>
+                <m:e>
+                  <m:r>
+                    <w:rPr>
+                      <w:rFonts w:ascii="Cambria Math" w:hAnsi="Cambria Math"/>
+                    </w:rPr>
+                    <m:t>h</m:t>
+                  </m:r>
+                </m:e>
+                <m:sub>
+                  <m:r>
+                    <w:rPr>
+                      <w:rFonts w:ascii="Cambria Math" w:hAnsi="Cambria Math"/>
+                    </w:rPr>
+                    <m:t>2</m:t>
+                  </m:r>
+                </m:sub>
+              </m:sSub>
+            </m:num>
+            <m:den>
+              <m:sSub>
+                <m:sSubPr>
+                  <m:ctrlPr>
+                    <w:rPr>
+                      <w:rFonts w:ascii="Cambria Math" w:hAnsi="Cambria Math"/>
+                      <w:i/>
+                    </w:rPr>
+                  </m:ctrlPr>
+                </m:sSubPr>
+                <m:e>
+                  <m:r>
+                    <w:rPr>
+                      <w:rFonts w:ascii="Cambria Math" w:hAnsi="Cambria Math"/>
+                    </w:rPr>
+                    <m:t>R</m:t>
+                  </m:r>
+                </m:e>
+                <m:sub>
+                  <m:r>
+                    <w:rPr>
+                      <w:rFonts w:ascii="Cambria Math" w:hAnsi="Cambria Math"/>
+                    </w:rPr>
+                    <m:t>2</m:t>
+                  </m:r>
+                </m:sub>
+              </m:sSub>
+            </m:den>
+          </m:f>
+          <m:r>
+            <w:rPr>
+              <w:rFonts w:ascii="Cambria Math" w:hAnsi="Cambria Math"/>
+            </w:rPr>
+            <m:t>+</m:t>
+          </m:r>
+          <m:f>
+            <m:fPr>
+              <m:ctrlPr>
+                <w:rPr>
+                  <w:rFonts w:ascii="Cambria Math" w:hAnsi="Cambria Math"/>
+                  <w:i/>
+                </w:rPr>
+              </m:ctrlPr>
+            </m:fPr>
+            <m:num>
+              <m:sSub>
+                <m:sSubPr>
+                  <m:ctrlPr>
+                    <w:rPr>
+                      <w:rFonts w:ascii="Cambria Math" w:hAnsi="Cambria Math"/>
+                      <w:i/>
+                    </w:rPr>
+                  </m:ctrlPr>
+                </m:sSubPr>
+                <m:e>
+                  <m:r>
+                    <w:rPr>
+                      <w:rFonts w:ascii="Cambria Math" w:hAnsi="Cambria Math"/>
+                    </w:rPr>
+                    <m:t>h</m:t>
+                  </m:r>
+                </m:e>
+                <m:sub>
+                  <m:r>
+                    <w:rPr>
+                      <w:rFonts w:ascii="Cambria Math" w:hAnsi="Cambria Math"/>
+                    </w:rPr>
+                    <m:t>2</m:t>
+                  </m:r>
+                </m:sub>
+              </m:sSub>
+              <m:r>
+                <w:rPr>
+                  <w:rFonts w:ascii="Cambria Math" w:hAnsi="Cambria Math"/>
+                </w:rPr>
+                <m:t>-</m:t>
+              </m:r>
+              <m:sSub>
+                <m:sSubPr>
+                  <m:ctrlPr>
+                    <w:rPr>
+                      <w:rFonts w:ascii="Cambria Math" w:hAnsi="Cambria Math"/>
+                      <w:i/>
+                    </w:rPr>
+                  </m:ctrlPr>
+                </m:sSubPr>
+                <m:e>
+                  <m:r>
+                    <w:rPr>
+                      <w:rFonts w:ascii="Cambria Math" w:hAnsi="Cambria Math"/>
+                    </w:rPr>
+                    <m:t>h</m:t>
+                  </m:r>
+                </m:e>
+                <m:sub>
+                  <m:r>
+                    <w:rPr>
+                      <w:rFonts w:ascii="Cambria Math" w:hAnsi="Cambria Math"/>
+                    </w:rPr>
+                    <m:t>1</m:t>
+                  </m:r>
+                </m:sub>
+              </m:sSub>
+              <m:ctrlPr>
+                <w:rPr>
+                  <w:rFonts w:ascii="Cambria Math" w:eastAsiaTheme="minorEastAsia" w:hAnsi="Cambria Math"/>
+                  <w:i/>
+                </w:rPr>
+              </m:ctrlPr>
+            </m:num>
+            <m:den>
+              <m:sSub>
+                <m:sSubPr>
+                  <m:ctrlPr>
+                    <w:rPr>
+                      <w:rFonts w:ascii="Cambria Math" w:eastAsiaTheme="minorEastAsia" w:hAnsi="Cambria Math"/>
+                      <w:i/>
+                    </w:rPr>
+                  </m:ctrlPr>
+                </m:sSubPr>
+                <m:e>
+                  <m:r>
+                    <w:rPr>
+                      <w:rFonts w:ascii="Cambria Math" w:eastAsiaTheme="minorEastAsia" w:hAnsi="Cambria Math"/>
+                    </w:rPr>
+                    <m:t>R</m:t>
+                  </m:r>
+                </m:e>
+                <m:sub>
+                  <m:r>
+                    <w:rPr>
+                      <w:rFonts w:ascii="Cambria Math" w:eastAsiaTheme="minorEastAsia" w:hAnsi="Cambria Math"/>
+                    </w:rPr>
+                    <m:t>1</m:t>
+                  </m:r>
+                </m:sub>
+              </m:sSub>
+            </m:den>
+          </m:f>
+        </m:oMath>
+      </m:oMathPara>
+    </w:p>
+    <w:p>
+      <w:pPr>
+        <w:rPr>
+          <w:rFonts w:eastAsiaTheme="minorEastAsia"/>
+        </w:rPr>
+      </w:pPr>
+      <m:oMathPara>
+        <m:oMath>
+          <m:f>
+            <m:fPr>
+              <m:ctrlPr>
+                <w:rPr>
+                  <w:rFonts w:ascii="Cambria Math" w:hAnsi="Cambria Math"/>
+                  <w:i/>
+                </w:rPr>
+              </m:ctrlPr>
+            </m:fPr>
+            <m:num>
+              <m:r>
+                <w:rPr>
+                  <w:rFonts w:ascii="Cambria Math" w:hAnsi="Cambria Math"/>
+                </w:rPr>
+                <m:t>d</m:t>
+              </m:r>
+              <m:sSub>
+                <m:sSubPr>
+                  <m:ctrlPr>
+                    <w:rPr>
+                      <w:rFonts w:ascii="Cambria Math" w:hAnsi="Cambria Math"/>
+                      <w:i/>
+                    </w:rPr>
+                  </m:ctrlPr>
+                </m:sSubPr>
+                <m:e>
+                  <m:r>
+                    <w:rPr>
+                      <w:rFonts w:ascii="Cambria Math" w:hAnsi="Cambria Math"/>
+                    </w:rPr>
+                    <m:t>h</m:t>
+                  </m:r>
+                </m:e>
+                <m:sub>
+                  <m:r>
+                    <w:rPr>
+                      <w:rFonts w:ascii="Cambria Math" w:hAnsi="Cambria Math"/>
+                    </w:rPr>
+                    <m:t>2</m:t>
+                  </m:r>
+                </m:sub>
+              </m:sSub>
+            </m:num>
+            <m:den>
+              <m:r>
+                <w:rPr>
+                  <w:rFonts w:ascii="Cambria Math" w:hAnsi="Cambria Math"/>
+                </w:rPr>
+                <m:t>dt</m:t>
+              </m:r>
+            </m:den>
+          </m:f>
+          <m:r>
+            <w:rPr>
+              <w:rFonts w:ascii="Cambria Math" w:hAnsi="Cambria Math"/>
+            </w:rPr>
+            <m:t>=</m:t>
+          </m:r>
+          <m:f>
+            <m:fPr>
+              <m:ctrlPr>
+                <w:rPr>
+                  <w:rFonts w:ascii="Cambria Math" w:hAnsi="Cambria Math"/>
+                  <w:i/>
+                </w:rPr>
+              </m:ctrlPr>
+            </m:fPr>
+            <m:num>
+              <m:r>
+                <w:rPr>
+                  <w:rFonts w:ascii="Cambria Math" w:hAnsi="Cambria Math"/>
+                </w:rPr>
+                <m:t>q-</m:t>
+              </m:r>
+              <m:f>
+                <m:fPr>
+                  <m:ctrlPr>
+                    <w:rPr>
+                      <w:rFonts w:ascii="Cambria Math" w:hAnsi="Cambria Math"/>
+                      <w:i/>
+                    </w:rPr>
+                  </m:ctrlPr>
+                </m:fPr>
+                <m:num>
+                  <m:sSub>
+                    <m:sSubPr>
+                      <m:ctrlPr>
+                        <w:rPr>
+                          <w:rFonts w:ascii="Cambria Math" w:hAnsi="Cambria Math"/>
+                          <w:i/>
+                        </w:rPr>
+                      </m:ctrlPr>
+                    </m:sSubPr>
+                    <m:e>
+                      <m:r>
+                        <w:rPr>
+                          <w:rFonts w:ascii="Cambria Math" w:hAnsi="Cambria Math"/>
+                        </w:rPr>
+                        <m:t>h</m:t>
+                      </m:r>
+                    </m:e>
+                    <m:sub>
+                      <m:r>
+                        <w:rPr>
+                          <w:rFonts w:ascii="Cambria Math" w:hAnsi="Cambria Math"/>
+                        </w:rPr>
+                        <m:t>2</m:t>
+                      </m:r>
+                    </m:sub>
+                  </m:sSub>
+                </m:num>
+                <m:den>
+                  <m:sSub>
+                    <m:sSubPr>
+                      <m:ctrlPr>
+                        <w:rPr>
+                          <w:rFonts w:ascii="Cambria Math" w:hAnsi="Cambria Math"/>
+                          <w:i/>
+                        </w:rPr>
+                      </m:ctrlPr>
+                    </m:sSubPr>
+                    <m:e>
+                      <m:r>
+                        <w:rPr>
+                          <w:rFonts w:ascii="Cambria Math" w:hAnsi="Cambria Math"/>
+                        </w:rPr>
+                        <m:t>R</m:t>
+                      </m:r>
+                    </m:e>
+                    <m:sub>
+                      <m:r>
+                        <w:rPr>
+                          <w:rFonts w:ascii="Cambria Math" w:hAnsi="Cambria Math"/>
+                        </w:rPr>
+                        <m:t>2</m:t>
+                      </m:r>
+                    </m:sub>
+                  </m:sSub>
+                </m:den>
+              </m:f>
+              <m:r>
+                <w:rPr>
+                  <w:rFonts w:ascii="Cambria Math" w:hAnsi="Cambria Math"/>
+                </w:rPr>
+                <m:t>-</m:t>
+              </m:r>
+              <m:f>
+                <m:fPr>
+                  <m:ctrlPr>
+                    <w:rPr>
+                      <w:rFonts w:ascii="Cambria Math" w:hAnsi="Cambria Math"/>
+                      <w:i/>
+                    </w:rPr>
+                  </m:ctrlPr>
+                </m:fPr>
+                <m:num>
+                  <m:sSub>
+                    <m:sSubPr>
+                      <m:ctrlPr>
+                        <w:rPr>
+                          <w:rFonts w:ascii="Cambria Math" w:hAnsi="Cambria Math"/>
+                          <w:i/>
+                        </w:rPr>
+                      </m:ctrlPr>
+                    </m:sSubPr>
+                    <m:e>
+                      <m:r>
+                        <w:rPr>
+                          <w:rFonts w:ascii="Cambria Math" w:hAnsi="Cambria Math"/>
+                        </w:rPr>
+                        <m:t>(</m:t>
+                      </m:r>
+                      <m:r>
+                        <w:rPr>
+                          <w:rFonts w:ascii="Cambria Math" w:hAnsi="Cambria Math"/>
+                        </w:rPr>
+                        <m:t>h</m:t>
+                      </m:r>
+                    </m:e>
+                    <m:sub>
+                      <m:r>
+                        <w:rPr>
+                          <w:rFonts w:ascii="Cambria Math" w:hAnsi="Cambria Math"/>
+                        </w:rPr>
+                        <m:t>2</m:t>
+                      </m:r>
+                    </m:sub>
+                  </m:sSub>
+                  <m:r>
+                    <w:rPr>
+                      <w:rFonts w:ascii="Cambria Math" w:hAnsi="Cambria Math"/>
+                    </w:rPr>
+                    <m:t>-</m:t>
+                  </m:r>
+                  <m:sSub>
+                    <m:sSubPr>
+                      <m:ctrlPr>
+                        <w:rPr>
+                          <w:rFonts w:ascii="Cambria Math" w:hAnsi="Cambria Math"/>
+                          <w:i/>
+                        </w:rPr>
+                      </m:ctrlPr>
+                    </m:sSubPr>
+                    <m:e>
+                      <m:r>
+                        <w:rPr>
+                          <w:rFonts w:ascii="Cambria Math" w:hAnsi="Cambria Math"/>
+                        </w:rPr>
+                        <m:t>h</m:t>
+                      </m:r>
+                    </m:e>
+                    <m:sub>
+                      <m:r>
+                        <w:rPr>
+                          <w:rFonts w:ascii="Cambria Math" w:hAnsi="Cambria Math"/>
+                        </w:rPr>
+                        <m:t>1</m:t>
+                      </m:r>
+                    </m:sub>
+                  </m:sSub>
+                  <m:r>
+                    <w:rPr>
+                      <w:rFonts w:ascii="Cambria Math" w:hAnsi="Cambria Math"/>
+                    </w:rPr>
+                    <m:t>)</m:t>
+                  </m:r>
+                  <m:ctrlPr>
+                    <w:rPr>
+                      <w:rFonts w:ascii="Cambria Math" w:eastAsiaTheme="minorEastAsia" w:hAnsi="Cambria Math"/>
+                      <w:i/>
+                    </w:rPr>
+                  </m:ctrlPr>
+                </m:num>
+                <m:den>
+                  <m:sSub>
+                    <m:sSubPr>
+                      <m:ctrlPr>
+                        <w:rPr>
+                          <w:rFonts w:ascii="Cambria Math" w:eastAsiaTheme="minorEastAsia" w:hAnsi="Cambria Math"/>
+                          <w:i/>
+                        </w:rPr>
+                      </m:ctrlPr>
+                    </m:sSubPr>
+                    <m:e>
+                      <m:r>
+                        <w:rPr>
+                          <w:rFonts w:ascii="Cambria Math" w:eastAsiaTheme="minorEastAsia" w:hAnsi="Cambria Math"/>
+                        </w:rPr>
+                        <m:t>R</m:t>
+                      </m:r>
+                    </m:e>
+                    <m:sub>
+                      <m:r>
+                        <w:rPr>
+                          <w:rFonts w:ascii="Cambria Math" w:eastAsiaTheme="minorEastAsia" w:hAnsi="Cambria Math"/>
+                        </w:rPr>
+                        <m:t>1</m:t>
+                      </m:r>
+                    </m:sub>
+                  </m:sSub>
+                </m:den>
+              </m:f>
+            </m:num>
+            <m:den>
+              <m:sSub>
+                <m:sSubPr>
+                  <m:ctrlPr>
+                    <w:rPr>
+                      <w:rFonts w:ascii="Cambria Math" w:hAnsi="Cambria Math"/>
+                      <w:i/>
+                    </w:rPr>
+                  </m:ctrlPr>
+                </m:sSubPr>
+                <m:e>
+                  <m:r>
+                    <w:rPr>
+                      <w:rFonts w:ascii="Cambria Math" w:hAnsi="Cambria Math"/>
+                    </w:rPr>
+                    <m:t>C</m:t>
+                  </m:r>
+                </m:e>
+                <m:sub>
+                  <m:r>
+                    <w:rPr>
+                      <w:rFonts w:ascii="Cambria Math" w:hAnsi="Cambria Math"/>
+                    </w:rPr>
+                    <m:t>2</m:t>
+                  </m:r>
+                </m:sub>
+              </m:sSub>
+            </m:den>
+          </m:f>
+        </m:oMath>
+      </m:oMathPara>
+    </w:p>
+    <w:p>
+      <w:pPr>
+        <w:rPr>
+          <w:rFonts w:eastAsiaTheme="minorEastAsia"/>
+        </w:rPr>
+      </w:pPr>
+      <m:oMathPara>
+        <m:oMath>
+          <m:f>
+            <m:fPr>
+              <m:ctrlPr>
+                <w:rPr>
+                  <w:rFonts w:ascii="Cambria Math" w:hAnsi="Cambria Math"/>
+                  <w:i/>
+                </w:rPr>
+              </m:ctrlPr>
+            </m:fPr>
+            <m:num>
+              <m:r>
+                <w:rPr>
+                  <w:rFonts w:ascii="Cambria Math" w:hAnsi="Cambria Math"/>
+                </w:rPr>
+                <m:t>d</m:t>
+              </m:r>
+              <m:sSub>
+                <m:sSubPr>
+                  <m:ctrlPr>
+                    <w:rPr>
+                      <w:rFonts w:ascii="Cambria Math" w:hAnsi="Cambria Math"/>
+                      <w:i/>
+                    </w:rPr>
+                  </m:ctrlPr>
+                </m:sSubPr>
+                <m:e>
+                  <m:r>
+                    <w:rPr>
+                      <w:rFonts w:ascii="Cambria Math" w:hAnsi="Cambria Math"/>
+                    </w:rPr>
+                    <m:t>h</m:t>
+                  </m:r>
+                </m:e>
+                <m:sub>
+                  <m:r>
+                    <w:rPr>
+                      <w:rFonts w:ascii="Cambria Math" w:hAnsi="Cambria Math"/>
+                    </w:rPr>
+                    <m:t>1</m:t>
+                  </m:r>
+                </m:sub>
+              </m:sSub>
+            </m:num>
+            <m:den>
+              <m:r>
+                <w:rPr>
+                  <w:rFonts w:ascii="Cambria Math" w:hAnsi="Cambria Math"/>
+                </w:rPr>
+                <m:t>dt</m:t>
+              </m:r>
+            </m:den>
+          </m:f>
+          <m:r>
+            <w:rPr>
+              <w:rFonts w:ascii="Cambria Math" w:hAnsi="Cambria Math"/>
+            </w:rPr>
+            <m:t>=</m:t>
+          </m:r>
+          <m:f>
+            <m:fPr>
+              <m:ctrlPr>
+                <w:rPr>
+                  <w:rFonts w:ascii="Cambria Math" w:hAnsi="Cambria Math"/>
+                  <w:i/>
+                </w:rPr>
+              </m:ctrlPr>
+            </m:fPr>
+            <m:num>
+              <m:sSub>
+                <m:sSubPr>
+                  <m:ctrlPr>
+                    <w:rPr>
+                      <w:rFonts w:ascii="Cambria Math" w:hAnsi="Cambria Math"/>
+                      <w:i/>
+                    </w:rPr>
+                  </m:ctrlPr>
+                </m:sSubPr>
+                <m:e>
+                  <m:r>
+                    <w:rPr>
+                      <w:rFonts w:ascii="Cambria Math" w:hAnsi="Cambria Math"/>
+                    </w:rPr>
+                    <m:t>h</m:t>
+                  </m:r>
+                </m:e>
+                <m:sub>
+                  <m:r>
+                    <w:rPr>
+                      <w:rFonts w:ascii="Cambria Math" w:hAnsi="Cambria Math"/>
+                    </w:rPr>
+                    <m:t>2</m:t>
+                  </m:r>
+                </m:sub>
+              </m:sSub>
+              <m:r>
+                <w:rPr>
+                  <w:rFonts w:ascii="Cambria Math" w:hAnsi="Cambria Math"/>
+                </w:rPr>
+                <m:t>-</m:t>
+              </m:r>
+              <m:sSub>
+                <m:sSubPr>
+                  <m:ctrlPr>
+                    <w:rPr>
+                      <w:rFonts w:ascii="Cambria Math" w:hAnsi="Cambria Math"/>
+                      <w:i/>
+                    </w:rPr>
+                  </m:ctrlPr>
+                </m:sSubPr>
+                <m:e>
+                  <m:r>
+                    <w:rPr>
+                      <w:rFonts w:ascii="Cambria Math" w:hAnsi="Cambria Math"/>
+                    </w:rPr>
+                    <m:t>h</m:t>
+                  </m:r>
+                </m:e>
+                <m:sub>
+                  <m:r>
+                    <w:rPr>
+                      <w:rFonts w:ascii="Cambria Math" w:hAnsi="Cambria Math"/>
+                    </w:rPr>
+                    <m:t>1</m:t>
+                  </m:r>
+                </m:sub>
+              </m:sSub>
+              <m:ctrlPr>
+                <w:rPr>
+                  <w:rFonts w:ascii="Cambria Math" w:eastAsiaTheme="minorEastAsia" w:hAnsi="Cambria Math"/>
+                  <w:i/>
+                </w:rPr>
+              </m:ctrlPr>
+            </m:num>
+            <m:den>
+              <m:sSub>
+                <m:sSubPr>
+                  <m:ctrlPr>
+                    <w:rPr>
+                      <w:rFonts w:ascii="Cambria Math" w:eastAsiaTheme="minorEastAsia" w:hAnsi="Cambria Math"/>
+                      <w:i/>
+                    </w:rPr>
+                  </m:ctrlPr>
+                </m:sSubPr>
+                <m:e>
+                  <m:sSub>
+                    <m:sSubPr>
+                      <m:ctrlPr>
+                        <w:rPr>
+                          <w:rFonts w:ascii="Cambria Math" w:hAnsi="Cambria Math"/>
+                          <w:i/>
+                        </w:rPr>
+                      </m:ctrlPr>
+                    </m:sSubPr>
+                    <m:e>
+                      <m:r>
+                        <w:rPr>
+                          <w:rFonts w:ascii="Cambria Math" w:hAnsi="Cambria Math"/>
+                        </w:rPr>
+                        <m:t>C</m:t>
+                      </m:r>
+                    </m:e>
+                    <m:sub>
+                      <m:r>
+                        <w:rPr>
+                          <w:rFonts w:ascii="Cambria Math" w:hAnsi="Cambria Math"/>
+                        </w:rPr>
+                        <m:t>1</m:t>
+                      </m:r>
+                    </m:sub>
+                  </m:sSub>
+                  <m:r>
+                    <w:rPr>
+                      <w:rFonts w:ascii="Cambria Math" w:eastAsiaTheme="minorEastAsia" w:hAnsi="Cambria Math"/>
+                    </w:rPr>
+                    <m:t>R</m:t>
+                  </m:r>
+                </m:e>
+                <m:sub>
+                  <m:r>
+                    <w:rPr>
+                      <w:rFonts w:ascii="Cambria Math" w:eastAsiaTheme="minorEastAsia" w:hAnsi="Cambria Math"/>
+                    </w:rPr>
+                    <m:t>1</m:t>
+                  </m:r>
+                </m:sub>
+              </m:sSub>
+            </m:den>
+          </m:f>
+        </m:oMath>
+      </m:oMathPara>
+    </w:p>
+    <w:p>
+      <w:pPr>
+        <w:rPr>
+          <w:rFonts w:eastAsiaTheme="minorEastAsia"/>
+        </w:rPr>
+      </w:pPr>
+      <w:r>
+        <w:rPr>
+          <w:noProof/>
+        </w:rPr>
+        <w:drawing>
+          <wp:inline distT="0" distB="0" distL="0" distR="0" wp14:anchorId="2F3F10F5" wp14:editId="20026A6C">
+            <wp:extent cx="5612130" cy="1751330"/>
+            <wp:effectExtent l="0" t="0" r="7620" b="1270"/>
+            <wp:docPr id="1" name="Imagen 1" descr="Diagrama&#10;&#10;Descripción generada automáticamente"/>
+            <wp:cNvGraphicFramePr>
+              <a:graphicFrameLocks xmlns:a="http://schemas.openxmlformats.org/drawingml/2006/main" noChangeAspect="1"/>
+            </wp:cNvGraphicFramePr>
+            <a:graphic xmlns:a="http://schemas.openxmlformats.org/drawingml/2006/main">
+              <a:graphicData uri="http://schemas.openxmlformats.org/drawingml/2006/picture">
+                <pic:pic xmlns:pic="http://schemas.openxmlformats.org/drawingml/2006/picture">
+                  <pic:nvPicPr>
+                    <pic:cNvPr id="1" name="Imagen 1" descr="Diagrama&#10;&#10;Descripción generada automáticamente"/>
+                    <pic:cNvPicPr/>
+                  </pic:nvPicPr>
+                  <pic:blipFill>
+                    <a:blip r:embed="rId4"/>
+                    <a:stretch>
+                      <a:fillRect/>
+                    </a:stretch>
+                  </pic:blipFill>
+                  <pic:spPr>
+                    <a:xfrm>
+                      <a:off x="0" y="0"/>
+                      <a:ext cx="5612130" cy="1751330"/>
+                    </a:xfrm>
+                    <a:prstGeom prst="rect">
+                      <a:avLst/>
+                    </a:prstGeom>
+                  </pic:spPr>
+                </pic:pic>
+              </a:graphicData>
+            </a:graphic>
+          </wp:inline>
+        </w:drawing>
+      </w:r>
     </w:p>
     <w:p>
       <w:pPr>
@@ -746,8 +3675,1375 @@
           <w:rFonts w:eastAsiaTheme="minorEastAsia"/>
         </w:rPr>
       </w:pPr>
+      <m:oMathPara>
+        <m:oMath>
+          <m:f>
+            <m:fPr>
+              <m:ctrlPr>
+                <w:rPr>
+                  <w:rFonts w:ascii="Cambria Math" w:hAnsi="Cambria Math"/>
+                  <w:i/>
+                </w:rPr>
+              </m:ctrlPr>
+            </m:fPr>
+            <m:num>
+              <m:sSub>
+                <m:sSubPr>
+                  <m:ctrlPr>
+                    <w:rPr>
+                      <w:rFonts w:ascii="Cambria Math" w:hAnsi="Cambria Math"/>
+                      <w:i/>
+                    </w:rPr>
+                  </m:ctrlPr>
+                </m:sSubPr>
+                <m:e>
+                  <m:r>
+                    <w:rPr>
+                      <w:rFonts w:ascii="Cambria Math" w:hAnsi="Cambria Math"/>
+                    </w:rPr>
+                    <m:t>H</m:t>
+                  </m:r>
+                </m:e>
+                <m:sub>
+                  <m:r>
+                    <w:rPr>
+                      <w:rFonts w:ascii="Cambria Math" w:hAnsi="Cambria Math"/>
+                    </w:rPr>
+                    <m:t>1</m:t>
+                  </m:r>
+                </m:sub>
+              </m:sSub>
+              <m:r>
+                <w:rPr>
+                  <w:rFonts w:ascii="Cambria Math" w:hAnsi="Cambria Math"/>
+                </w:rPr>
+                <m:t>(s)</m:t>
+              </m:r>
+            </m:num>
+            <m:den>
+              <m:r>
+                <w:rPr>
+                  <w:rFonts w:ascii="Cambria Math" w:hAnsi="Cambria Math"/>
+                </w:rPr>
+                <m:t>Q</m:t>
+              </m:r>
+              <m:d>
+                <m:dPr>
+                  <m:ctrlPr>
+                    <w:rPr>
+                      <w:rFonts w:ascii="Cambria Math" w:hAnsi="Cambria Math"/>
+                      <w:i/>
+                    </w:rPr>
+                  </m:ctrlPr>
+                </m:dPr>
+                <m:e>
+                  <m:r>
+                    <w:rPr>
+                      <w:rFonts w:ascii="Cambria Math" w:hAnsi="Cambria Math"/>
+                    </w:rPr>
+                    <m:t>s</m:t>
+                  </m:r>
+                </m:e>
+              </m:d>
+            </m:den>
+          </m:f>
+          <m:r>
+            <w:rPr>
+              <w:rFonts w:ascii="Cambria Math" w:hAnsi="Cambria Math"/>
+            </w:rPr>
+            <m:t>=</m:t>
+          </m:r>
+          <m:f>
+            <m:fPr>
+              <m:ctrlPr>
+                <w:rPr>
+                  <w:rFonts w:ascii="Cambria Math" w:hAnsi="Cambria Math"/>
+                  <w:i/>
+                </w:rPr>
+              </m:ctrlPr>
+            </m:fPr>
+            <m:num>
+              <m:sSub>
+                <m:sSubPr>
+                  <m:ctrlPr>
+                    <w:rPr>
+                      <w:rFonts w:ascii="Cambria Math" w:hAnsi="Cambria Math"/>
+                      <w:i/>
+                    </w:rPr>
+                  </m:ctrlPr>
+                </m:sSubPr>
+                <m:e>
+                  <m:r>
+                    <w:rPr>
+                      <w:rFonts w:ascii="Cambria Math" w:hAnsi="Cambria Math"/>
+                    </w:rPr>
+                    <m:t>R</m:t>
+                  </m:r>
+                </m:e>
+                <m:sub>
+                  <m:r>
+                    <w:rPr>
+                      <w:rFonts w:ascii="Cambria Math" w:hAnsi="Cambria Math"/>
+                    </w:rPr>
+                    <m:t>2</m:t>
+                  </m:r>
+                </m:sub>
+              </m:sSub>
+              <m:ctrlPr>
+                <w:rPr>
+                  <w:rFonts w:ascii="Cambria Math" w:eastAsiaTheme="minorEastAsia" w:hAnsi="Cambria Math"/>
+                  <w:b/>
+                  <w:bCs/>
+                  <w:i/>
+                </w:rPr>
+              </m:ctrlPr>
+            </m:num>
+            <m:den>
+              <m:sSup>
+                <m:sSupPr>
+                  <m:ctrlPr>
+                    <w:rPr>
+                      <w:rFonts w:ascii="Cambria Math" w:eastAsiaTheme="minorEastAsia" w:hAnsi="Cambria Math"/>
+                      <w:i/>
+                    </w:rPr>
+                  </m:ctrlPr>
+                </m:sSupPr>
+                <m:e>
+                  <m:sSub>
+                    <m:sSubPr>
+                      <m:ctrlPr>
+                        <w:rPr>
+                          <w:rFonts w:ascii="Cambria Math" w:eastAsiaTheme="minorEastAsia" w:hAnsi="Cambria Math"/>
+                          <w:i/>
+                        </w:rPr>
+                      </m:ctrlPr>
+                    </m:sSubPr>
+                    <m:e>
+                      <m:r>
+                        <w:rPr>
+                          <w:rFonts w:ascii="Cambria Math" w:eastAsiaTheme="minorEastAsia" w:hAnsi="Cambria Math"/>
+                        </w:rPr>
+                        <m:t>R</m:t>
+                      </m:r>
+                    </m:e>
+                    <m:sub>
+                      <m:r>
+                        <w:rPr>
+                          <w:rFonts w:ascii="Cambria Math" w:eastAsiaTheme="minorEastAsia" w:hAnsi="Cambria Math"/>
+                        </w:rPr>
+                        <m:t>1</m:t>
+                      </m:r>
+                    </m:sub>
+                  </m:sSub>
+                  <m:sSub>
+                    <m:sSubPr>
+                      <m:ctrlPr>
+                        <w:rPr>
+                          <w:rFonts w:ascii="Cambria Math" w:eastAsiaTheme="minorEastAsia" w:hAnsi="Cambria Math"/>
+                          <w:i/>
+                        </w:rPr>
+                      </m:ctrlPr>
+                    </m:sSubPr>
+                    <m:e>
+                      <m:r>
+                        <w:rPr>
+                          <w:rFonts w:ascii="Cambria Math" w:eastAsiaTheme="minorEastAsia" w:hAnsi="Cambria Math"/>
+                        </w:rPr>
+                        <m:t>R</m:t>
+                      </m:r>
+                    </m:e>
+                    <m:sub>
+                      <m:r>
+                        <w:rPr>
+                          <w:rFonts w:ascii="Cambria Math" w:eastAsiaTheme="minorEastAsia" w:hAnsi="Cambria Math"/>
+                        </w:rPr>
+                        <m:t>2</m:t>
+                      </m:r>
+                    </m:sub>
+                  </m:sSub>
+                  <m:sSub>
+                    <m:sSubPr>
+                      <m:ctrlPr>
+                        <w:rPr>
+                          <w:rFonts w:ascii="Cambria Math" w:eastAsiaTheme="minorEastAsia" w:hAnsi="Cambria Math"/>
+                          <w:i/>
+                        </w:rPr>
+                      </m:ctrlPr>
+                    </m:sSubPr>
+                    <m:e>
+                      <m:r>
+                        <w:rPr>
+                          <w:rFonts w:ascii="Cambria Math" w:eastAsiaTheme="minorEastAsia" w:hAnsi="Cambria Math"/>
+                        </w:rPr>
+                        <m:t>C</m:t>
+                      </m:r>
+                    </m:e>
+                    <m:sub>
+                      <m:r>
+                        <w:rPr>
+                          <w:rFonts w:ascii="Cambria Math" w:eastAsiaTheme="minorEastAsia" w:hAnsi="Cambria Math"/>
+                        </w:rPr>
+                        <m:t>1</m:t>
+                      </m:r>
+                    </m:sub>
+                  </m:sSub>
+                  <m:sSub>
+                    <m:sSubPr>
+                      <m:ctrlPr>
+                        <w:rPr>
+                          <w:rFonts w:ascii="Cambria Math" w:eastAsiaTheme="minorEastAsia" w:hAnsi="Cambria Math"/>
+                          <w:i/>
+                        </w:rPr>
+                      </m:ctrlPr>
+                    </m:sSubPr>
+                    <m:e>
+                      <m:r>
+                        <w:rPr>
+                          <w:rFonts w:ascii="Cambria Math" w:eastAsiaTheme="minorEastAsia" w:hAnsi="Cambria Math"/>
+                        </w:rPr>
+                        <m:t>C</m:t>
+                      </m:r>
+                    </m:e>
+                    <m:sub>
+                      <m:r>
+                        <w:rPr>
+                          <w:rFonts w:ascii="Cambria Math" w:eastAsiaTheme="minorEastAsia" w:hAnsi="Cambria Math"/>
+                        </w:rPr>
+                        <m:t>2</m:t>
+                      </m:r>
+                    </m:sub>
+                  </m:sSub>
+                  <m:r>
+                    <w:rPr>
+                      <w:rFonts w:ascii="Cambria Math" w:eastAsiaTheme="minorEastAsia" w:hAnsi="Cambria Math"/>
+                    </w:rPr>
+                    <m:t>s</m:t>
+                  </m:r>
+                </m:e>
+                <m:sup>
+                  <m:r>
+                    <w:rPr>
+                      <w:rFonts w:ascii="Cambria Math" w:eastAsiaTheme="minorEastAsia" w:hAnsi="Cambria Math"/>
+                    </w:rPr>
+                    <m:t>2</m:t>
+                  </m:r>
+                </m:sup>
+              </m:sSup>
+              <m:r>
+                <w:rPr>
+                  <w:rFonts w:ascii="Cambria Math" w:eastAsiaTheme="minorEastAsia" w:hAnsi="Cambria Math"/>
+                </w:rPr>
+                <m:t>+s</m:t>
+              </m:r>
+              <m:d>
+                <m:dPr>
+                  <m:ctrlPr>
+                    <w:rPr>
+                      <w:rFonts w:ascii="Cambria Math" w:eastAsiaTheme="minorEastAsia" w:hAnsi="Cambria Math"/>
+                      <w:i/>
+                    </w:rPr>
+                  </m:ctrlPr>
+                </m:dPr>
+                <m:e>
+                  <m:sSub>
+                    <m:sSubPr>
+                      <m:ctrlPr>
+                        <w:rPr>
+                          <w:rFonts w:ascii="Cambria Math" w:eastAsiaTheme="minorEastAsia" w:hAnsi="Cambria Math"/>
+                          <w:i/>
+                        </w:rPr>
+                      </m:ctrlPr>
+                    </m:sSubPr>
+                    <m:e>
+                      <m:r>
+                        <w:rPr>
+                          <w:rFonts w:ascii="Cambria Math" w:eastAsiaTheme="minorEastAsia" w:hAnsi="Cambria Math"/>
+                        </w:rPr>
+                        <m:t>R</m:t>
+                      </m:r>
+                    </m:e>
+                    <m:sub>
+                      <m:r>
+                        <w:rPr>
+                          <w:rFonts w:ascii="Cambria Math" w:eastAsiaTheme="minorEastAsia" w:hAnsi="Cambria Math"/>
+                        </w:rPr>
+                        <m:t>1</m:t>
+                      </m:r>
+                    </m:sub>
+                  </m:sSub>
+                  <m:sSub>
+                    <m:sSubPr>
+                      <m:ctrlPr>
+                        <w:rPr>
+                          <w:rFonts w:ascii="Cambria Math" w:eastAsiaTheme="minorEastAsia" w:hAnsi="Cambria Math"/>
+                          <w:i/>
+                        </w:rPr>
+                      </m:ctrlPr>
+                    </m:sSubPr>
+                    <m:e>
+                      <m:r>
+                        <w:rPr>
+                          <w:rFonts w:ascii="Cambria Math" w:eastAsiaTheme="minorEastAsia" w:hAnsi="Cambria Math"/>
+                        </w:rPr>
+                        <m:t>C</m:t>
+                      </m:r>
+                    </m:e>
+                    <m:sub>
+                      <m:r>
+                        <w:rPr>
+                          <w:rFonts w:ascii="Cambria Math" w:eastAsiaTheme="minorEastAsia" w:hAnsi="Cambria Math"/>
+                        </w:rPr>
+                        <m:t>1</m:t>
+                      </m:r>
+                    </m:sub>
+                  </m:sSub>
+                  <m:r>
+                    <w:rPr>
+                      <w:rFonts w:ascii="Cambria Math" w:eastAsiaTheme="minorEastAsia" w:hAnsi="Cambria Math"/>
+                    </w:rPr>
+                    <m:t>+</m:t>
+                  </m:r>
+                  <m:sSub>
+                    <m:sSubPr>
+                      <m:ctrlPr>
+                        <w:rPr>
+                          <w:rFonts w:ascii="Cambria Math" w:eastAsiaTheme="minorEastAsia" w:hAnsi="Cambria Math"/>
+                          <w:i/>
+                        </w:rPr>
+                      </m:ctrlPr>
+                    </m:sSubPr>
+                    <m:e>
+                      <m:r>
+                        <w:rPr>
+                          <w:rFonts w:ascii="Cambria Math" w:eastAsiaTheme="minorEastAsia" w:hAnsi="Cambria Math"/>
+                        </w:rPr>
+                        <m:t>R</m:t>
+                      </m:r>
+                    </m:e>
+                    <m:sub>
+                      <m:r>
+                        <w:rPr>
+                          <w:rFonts w:ascii="Cambria Math" w:eastAsiaTheme="minorEastAsia" w:hAnsi="Cambria Math"/>
+                        </w:rPr>
+                        <m:t>2</m:t>
+                      </m:r>
+                    </m:sub>
+                  </m:sSub>
+                  <m:sSub>
+                    <m:sSubPr>
+                      <m:ctrlPr>
+                        <w:rPr>
+                          <w:rFonts w:ascii="Cambria Math" w:eastAsiaTheme="minorEastAsia" w:hAnsi="Cambria Math"/>
+                          <w:i/>
+                        </w:rPr>
+                      </m:ctrlPr>
+                    </m:sSubPr>
+                    <m:e>
+                      <m:r>
+                        <w:rPr>
+                          <w:rFonts w:ascii="Cambria Math" w:eastAsiaTheme="minorEastAsia" w:hAnsi="Cambria Math"/>
+                        </w:rPr>
+                        <m:t>C</m:t>
+                      </m:r>
+                    </m:e>
+                    <m:sub>
+                      <m:r>
+                        <w:rPr>
+                          <w:rFonts w:ascii="Cambria Math" w:eastAsiaTheme="minorEastAsia" w:hAnsi="Cambria Math"/>
+                        </w:rPr>
+                        <m:t>1</m:t>
+                      </m:r>
+                    </m:sub>
+                  </m:sSub>
+                  <m:r>
+                    <w:rPr>
+                      <w:rFonts w:ascii="Cambria Math" w:eastAsiaTheme="minorEastAsia" w:hAnsi="Cambria Math"/>
+                    </w:rPr>
+                    <m:t>+</m:t>
+                  </m:r>
+                  <m:sSub>
+                    <m:sSubPr>
+                      <m:ctrlPr>
+                        <w:rPr>
+                          <w:rFonts w:ascii="Cambria Math" w:eastAsiaTheme="minorEastAsia" w:hAnsi="Cambria Math"/>
+                          <w:i/>
+                        </w:rPr>
+                      </m:ctrlPr>
+                    </m:sSubPr>
+                    <m:e>
+                      <m:r>
+                        <w:rPr>
+                          <w:rFonts w:ascii="Cambria Math" w:eastAsiaTheme="minorEastAsia" w:hAnsi="Cambria Math"/>
+                        </w:rPr>
+                        <m:t>R</m:t>
+                      </m:r>
+                    </m:e>
+                    <m:sub>
+                      <m:r>
+                        <w:rPr>
+                          <w:rFonts w:ascii="Cambria Math" w:eastAsiaTheme="minorEastAsia" w:hAnsi="Cambria Math"/>
+                        </w:rPr>
+                        <m:t>2</m:t>
+                      </m:r>
+                    </m:sub>
+                  </m:sSub>
+                  <m:sSub>
+                    <m:sSubPr>
+                      <m:ctrlPr>
+                        <w:rPr>
+                          <w:rFonts w:ascii="Cambria Math" w:eastAsiaTheme="minorEastAsia" w:hAnsi="Cambria Math"/>
+                          <w:i/>
+                        </w:rPr>
+                      </m:ctrlPr>
+                    </m:sSubPr>
+                    <m:e>
+                      <m:r>
+                        <w:rPr>
+                          <w:rFonts w:ascii="Cambria Math" w:eastAsiaTheme="minorEastAsia" w:hAnsi="Cambria Math"/>
+                        </w:rPr>
+                        <m:t>C</m:t>
+                      </m:r>
+                    </m:e>
+                    <m:sub>
+                      <m:r>
+                        <w:rPr>
+                          <w:rFonts w:ascii="Cambria Math" w:eastAsiaTheme="minorEastAsia" w:hAnsi="Cambria Math"/>
+                        </w:rPr>
+                        <m:t>2</m:t>
+                      </m:r>
+                    </m:sub>
+                  </m:sSub>
+                </m:e>
+              </m:d>
+              <m:r>
+                <w:rPr>
+                  <w:rFonts w:ascii="Cambria Math" w:eastAsiaTheme="minorEastAsia" w:hAnsi="Cambria Math"/>
+                </w:rPr>
+                <m:t>+1</m:t>
+              </m:r>
+            </m:den>
+          </m:f>
+        </m:oMath>
+      </m:oMathPara>
     </w:p>
-    <w:p/>
+    <w:p>
+      <w:pPr>
+        <w:rPr>
+          <w:rFonts w:eastAsiaTheme="minorEastAsia"/>
+        </w:rPr>
+      </w:pPr>
+      <w:r>
+        <w:rPr>
+          <w:rFonts w:eastAsiaTheme="minorEastAsia"/>
+        </w:rPr>
+        <w:t>VE:</w:t>
+      </w:r>
+    </w:p>
+    <w:p>
+      <w:pPr>
+        <w:rPr>
+          <w:rFonts w:eastAsiaTheme="minorEastAsia"/>
+        </w:rPr>
+      </w:pPr>
+      <m:oMathPara>
+        <m:oMath>
+          <m:d>
+            <m:dPr>
+              <m:begChr m:val="["/>
+              <m:endChr m:val="]"/>
+              <m:ctrlPr>
+                <w:rPr>
+                  <w:rFonts w:ascii="Cambria Math" w:hAnsi="Cambria Math"/>
+                  <w:i/>
+                </w:rPr>
+              </m:ctrlPr>
+            </m:dPr>
+            <m:e>
+              <m:m>
+                <m:mPr>
+                  <m:mcs>
+                    <m:mc>
+                      <m:mcPr>
+                        <m:count m:val="1"/>
+                        <m:mcJc m:val="center"/>
+                      </m:mcPr>
+                    </m:mc>
+                  </m:mcs>
+                  <m:ctrlPr>
+                    <w:rPr>
+                      <w:rFonts w:ascii="Cambria Math" w:hAnsi="Cambria Math"/>
+                      <w:i/>
+                    </w:rPr>
+                  </m:ctrlPr>
+                </m:mPr>
+                <m:mr>
+                  <m:e>
+                    <m:acc>
+                      <m:accPr>
+                        <m:chr m:val="̇"/>
+                        <m:ctrlPr>
+                          <w:rPr>
+                            <w:rFonts w:ascii="Cambria Math" w:hAnsi="Cambria Math"/>
+                            <w:i/>
+                          </w:rPr>
+                        </m:ctrlPr>
+                      </m:accPr>
+                      <m:e>
+                        <m:sSub>
+                          <m:sSubPr>
+                            <m:ctrlPr>
+                              <w:rPr>
+                                <w:rFonts w:ascii="Cambria Math" w:hAnsi="Cambria Math"/>
+                                <w:i/>
+                              </w:rPr>
+                            </m:ctrlPr>
+                          </m:sSubPr>
+                          <m:e>
+                            <m:r>
+                              <w:rPr>
+                                <w:rFonts w:ascii="Cambria Math" w:hAnsi="Cambria Math"/>
+                              </w:rPr>
+                              <m:t>h</m:t>
+                            </m:r>
+                          </m:e>
+                          <m:sub>
+                            <m:r>
+                              <w:rPr>
+                                <w:rFonts w:ascii="Cambria Math" w:hAnsi="Cambria Math"/>
+                              </w:rPr>
+                              <m:t>1</m:t>
+                            </m:r>
+                          </m:sub>
+                        </m:sSub>
+                      </m:e>
+                    </m:acc>
+                  </m:e>
+                </m:mr>
+                <m:mr>
+                  <m:e>
+                    <m:acc>
+                      <m:accPr>
+                        <m:chr m:val="̇"/>
+                        <m:ctrlPr>
+                          <w:rPr>
+                            <w:rFonts w:ascii="Cambria Math" w:hAnsi="Cambria Math"/>
+                            <w:i/>
+                          </w:rPr>
+                        </m:ctrlPr>
+                      </m:accPr>
+                      <m:e>
+                        <m:sSub>
+                          <m:sSubPr>
+                            <m:ctrlPr>
+                              <w:rPr>
+                                <w:rFonts w:ascii="Cambria Math" w:hAnsi="Cambria Math"/>
+                                <w:i/>
+                              </w:rPr>
+                            </m:ctrlPr>
+                          </m:sSubPr>
+                          <m:e>
+                            <m:r>
+                              <w:rPr>
+                                <w:rFonts w:ascii="Cambria Math" w:hAnsi="Cambria Math"/>
+                              </w:rPr>
+                              <m:t>h</m:t>
+                            </m:r>
+                          </m:e>
+                          <m:sub>
+                            <m:r>
+                              <w:rPr>
+                                <w:rFonts w:ascii="Cambria Math" w:hAnsi="Cambria Math"/>
+                              </w:rPr>
+                              <m:t>2</m:t>
+                            </m:r>
+                          </m:sub>
+                        </m:sSub>
+                      </m:e>
+                    </m:acc>
+                  </m:e>
+                </m:mr>
+              </m:m>
+            </m:e>
+          </m:d>
+          <m:r>
+            <w:rPr>
+              <w:rFonts w:ascii="Cambria Math" w:hAnsi="Cambria Math"/>
+            </w:rPr>
+            <m:t>=</m:t>
+          </m:r>
+          <m:d>
+            <m:dPr>
+              <m:begChr m:val="["/>
+              <m:endChr m:val="]"/>
+              <m:ctrlPr>
+                <w:rPr>
+                  <w:rFonts w:ascii="Cambria Math" w:hAnsi="Cambria Math"/>
+                  <w:i/>
+                </w:rPr>
+              </m:ctrlPr>
+            </m:dPr>
+            <m:e>
+              <m:m>
+                <m:mPr>
+                  <m:mcs>
+                    <m:mc>
+                      <m:mcPr>
+                        <m:count m:val="2"/>
+                        <m:mcJc m:val="center"/>
+                      </m:mcPr>
+                    </m:mc>
+                  </m:mcs>
+                  <m:ctrlPr>
+                    <w:rPr>
+                      <w:rFonts w:ascii="Cambria Math" w:hAnsi="Cambria Math"/>
+                      <w:i/>
+                    </w:rPr>
+                  </m:ctrlPr>
+                </m:mPr>
+                <m:mr>
+                  <m:e>
+                    <m:r>
+                      <w:rPr>
+                        <w:rFonts w:ascii="Cambria Math" w:hAnsi="Cambria Math"/>
+                      </w:rPr>
+                      <m:t>-</m:t>
+                    </m:r>
+                    <m:f>
+                      <m:fPr>
+                        <m:ctrlPr>
+                          <w:rPr>
+                            <w:rFonts w:ascii="Cambria Math" w:hAnsi="Cambria Math"/>
+                            <w:i/>
+                          </w:rPr>
+                        </m:ctrlPr>
+                      </m:fPr>
+                      <m:num>
+                        <m:r>
+                          <w:rPr>
+                            <w:rFonts w:ascii="Cambria Math" w:hAnsi="Cambria Math"/>
+                          </w:rPr>
+                          <m:t>1</m:t>
+                        </m:r>
+                      </m:num>
+                      <m:den>
+                        <m:sSub>
+                          <m:sSubPr>
+                            <m:ctrlPr>
+                              <w:rPr>
+                                <w:rFonts w:ascii="Cambria Math" w:hAnsi="Cambria Math"/>
+                                <w:i/>
+                              </w:rPr>
+                            </m:ctrlPr>
+                          </m:sSubPr>
+                          <m:e>
+                            <m:r>
+                              <w:rPr>
+                                <w:rFonts w:ascii="Cambria Math" w:hAnsi="Cambria Math"/>
+                              </w:rPr>
+                              <m:t>R</m:t>
+                            </m:r>
+                          </m:e>
+                          <m:sub>
+                            <m:r>
+                              <w:rPr>
+                                <w:rFonts w:ascii="Cambria Math" w:hAnsi="Cambria Math"/>
+                              </w:rPr>
+                              <m:t>1</m:t>
+                            </m:r>
+                          </m:sub>
+                        </m:sSub>
+                        <m:sSub>
+                          <m:sSubPr>
+                            <m:ctrlPr>
+                              <w:rPr>
+                                <w:rFonts w:ascii="Cambria Math" w:hAnsi="Cambria Math"/>
+                                <w:i/>
+                              </w:rPr>
+                            </m:ctrlPr>
+                          </m:sSubPr>
+                          <m:e>
+                            <m:r>
+                              <w:rPr>
+                                <w:rFonts w:ascii="Cambria Math" w:hAnsi="Cambria Math"/>
+                              </w:rPr>
+                              <m:t>C</m:t>
+                            </m:r>
+                          </m:e>
+                          <m:sub>
+                            <m:r>
+                              <w:rPr>
+                                <w:rFonts w:ascii="Cambria Math" w:hAnsi="Cambria Math"/>
+                              </w:rPr>
+                              <m:t>1</m:t>
+                            </m:r>
+                          </m:sub>
+                        </m:sSub>
+                      </m:den>
+                    </m:f>
+                  </m:e>
+                  <m:e>
+                    <m:f>
+                      <m:fPr>
+                        <m:ctrlPr>
+                          <w:rPr>
+                            <w:rFonts w:ascii="Cambria Math" w:hAnsi="Cambria Math"/>
+                            <w:i/>
+                          </w:rPr>
+                        </m:ctrlPr>
+                      </m:fPr>
+                      <m:num>
+                        <m:r>
+                          <w:rPr>
+                            <w:rFonts w:ascii="Cambria Math" w:hAnsi="Cambria Math"/>
+                          </w:rPr>
+                          <m:t>1</m:t>
+                        </m:r>
+                      </m:num>
+                      <m:den>
+                        <m:sSub>
+                          <m:sSubPr>
+                            <m:ctrlPr>
+                              <w:rPr>
+                                <w:rFonts w:ascii="Cambria Math" w:hAnsi="Cambria Math"/>
+                                <w:i/>
+                              </w:rPr>
+                            </m:ctrlPr>
+                          </m:sSubPr>
+                          <m:e>
+                            <m:r>
+                              <w:rPr>
+                                <w:rFonts w:ascii="Cambria Math" w:hAnsi="Cambria Math"/>
+                              </w:rPr>
+                              <m:t>R</m:t>
+                            </m:r>
+                          </m:e>
+                          <m:sub>
+                            <m:r>
+                              <w:rPr>
+                                <w:rFonts w:ascii="Cambria Math" w:hAnsi="Cambria Math"/>
+                              </w:rPr>
+                              <m:t>1</m:t>
+                            </m:r>
+                          </m:sub>
+                        </m:sSub>
+                        <m:sSub>
+                          <m:sSubPr>
+                            <m:ctrlPr>
+                              <w:rPr>
+                                <w:rFonts w:ascii="Cambria Math" w:hAnsi="Cambria Math"/>
+                                <w:i/>
+                              </w:rPr>
+                            </m:ctrlPr>
+                          </m:sSubPr>
+                          <m:e>
+                            <m:r>
+                              <w:rPr>
+                                <w:rFonts w:ascii="Cambria Math" w:hAnsi="Cambria Math"/>
+                              </w:rPr>
+                              <m:t>C</m:t>
+                            </m:r>
+                          </m:e>
+                          <m:sub>
+                            <m:r>
+                              <w:rPr>
+                                <w:rFonts w:ascii="Cambria Math" w:hAnsi="Cambria Math"/>
+                              </w:rPr>
+                              <m:t>1</m:t>
+                            </m:r>
+                          </m:sub>
+                        </m:sSub>
+                      </m:den>
+                    </m:f>
+                  </m:e>
+                </m:mr>
+                <m:mr>
+                  <m:e>
+                    <m:f>
+                      <m:fPr>
+                        <m:ctrlPr>
+                          <w:rPr>
+                            <w:rFonts w:ascii="Cambria Math" w:hAnsi="Cambria Math"/>
+                            <w:i/>
+                          </w:rPr>
+                        </m:ctrlPr>
+                      </m:fPr>
+                      <m:num>
+                        <m:r>
+                          <w:rPr>
+                            <w:rFonts w:ascii="Cambria Math" w:hAnsi="Cambria Math"/>
+                          </w:rPr>
+                          <m:t>1</m:t>
+                        </m:r>
+                      </m:num>
+                      <m:den>
+                        <m:sSub>
+                          <m:sSubPr>
+                            <m:ctrlPr>
+                              <w:rPr>
+                                <w:rFonts w:ascii="Cambria Math" w:hAnsi="Cambria Math"/>
+                                <w:i/>
+                              </w:rPr>
+                            </m:ctrlPr>
+                          </m:sSubPr>
+                          <m:e>
+                            <m:r>
+                              <w:rPr>
+                                <w:rFonts w:ascii="Cambria Math" w:hAnsi="Cambria Math"/>
+                              </w:rPr>
+                              <m:t>R</m:t>
+                            </m:r>
+                          </m:e>
+                          <m:sub>
+                            <m:r>
+                              <w:rPr>
+                                <w:rFonts w:ascii="Cambria Math" w:hAnsi="Cambria Math"/>
+                              </w:rPr>
+                              <m:t>1</m:t>
+                            </m:r>
+                          </m:sub>
+                        </m:sSub>
+                        <m:sSub>
+                          <m:sSubPr>
+                            <m:ctrlPr>
+                              <w:rPr>
+                                <w:rFonts w:ascii="Cambria Math" w:hAnsi="Cambria Math"/>
+                                <w:i/>
+                              </w:rPr>
+                            </m:ctrlPr>
+                          </m:sSubPr>
+                          <m:e>
+                            <m:r>
+                              <w:rPr>
+                                <w:rFonts w:ascii="Cambria Math" w:hAnsi="Cambria Math"/>
+                              </w:rPr>
+                              <m:t>C</m:t>
+                            </m:r>
+                          </m:e>
+                          <m:sub>
+                            <m:r>
+                              <w:rPr>
+                                <w:rFonts w:ascii="Cambria Math" w:hAnsi="Cambria Math"/>
+                              </w:rPr>
+                              <m:t>2</m:t>
+                            </m:r>
+                          </m:sub>
+                        </m:sSub>
+                      </m:den>
+                    </m:f>
+                  </m:e>
+                  <m:e>
+                    <m:r>
+                      <w:rPr>
+                        <w:rFonts w:ascii="Cambria Math" w:hAnsi="Cambria Math"/>
+                      </w:rPr>
+                      <m:t>-</m:t>
+                    </m:r>
+                    <m:f>
+                      <m:fPr>
+                        <m:ctrlPr>
+                          <w:rPr>
+                            <w:rFonts w:ascii="Cambria Math" w:hAnsi="Cambria Math"/>
+                            <w:i/>
+                          </w:rPr>
+                        </m:ctrlPr>
+                      </m:fPr>
+                      <m:num>
+                        <m:r>
+                          <w:rPr>
+                            <w:rFonts w:ascii="Cambria Math" w:hAnsi="Cambria Math"/>
+                          </w:rPr>
+                          <m:t>1</m:t>
+                        </m:r>
+                      </m:num>
+                      <m:den>
+                        <m:sSub>
+                          <m:sSubPr>
+                            <m:ctrlPr>
+                              <w:rPr>
+                                <w:rFonts w:ascii="Cambria Math" w:hAnsi="Cambria Math"/>
+                                <w:i/>
+                              </w:rPr>
+                            </m:ctrlPr>
+                          </m:sSubPr>
+                          <m:e>
+                            <m:r>
+                              <w:rPr>
+                                <w:rFonts w:ascii="Cambria Math" w:hAnsi="Cambria Math"/>
+                              </w:rPr>
+                              <m:t>C</m:t>
+                            </m:r>
+                          </m:e>
+                          <m:sub>
+                            <m:r>
+                              <w:rPr>
+                                <w:rFonts w:ascii="Cambria Math" w:hAnsi="Cambria Math"/>
+                              </w:rPr>
+                              <m:t>2</m:t>
+                            </m:r>
+                          </m:sub>
+                        </m:sSub>
+                      </m:den>
+                    </m:f>
+                    <m:d>
+                      <m:dPr>
+                        <m:ctrlPr>
+                          <w:rPr>
+                            <w:rFonts w:ascii="Cambria Math" w:hAnsi="Cambria Math"/>
+                            <w:i/>
+                          </w:rPr>
+                        </m:ctrlPr>
+                      </m:dPr>
+                      <m:e>
+                        <m:f>
+                          <m:fPr>
+                            <m:ctrlPr>
+                              <w:rPr>
+                                <w:rFonts w:ascii="Cambria Math" w:hAnsi="Cambria Math"/>
+                                <w:i/>
+                              </w:rPr>
+                            </m:ctrlPr>
+                          </m:fPr>
+                          <m:num>
+                            <m:r>
+                              <w:rPr>
+                                <w:rFonts w:ascii="Cambria Math" w:hAnsi="Cambria Math"/>
+                              </w:rPr>
+                              <m:t>1</m:t>
+                            </m:r>
+                          </m:num>
+                          <m:den>
+                            <m:sSub>
+                              <m:sSubPr>
+                                <m:ctrlPr>
+                                  <w:rPr>
+                                    <w:rFonts w:ascii="Cambria Math" w:hAnsi="Cambria Math"/>
+                                    <w:i/>
+                                  </w:rPr>
+                                </m:ctrlPr>
+                              </m:sSubPr>
+                              <m:e>
+                                <m:r>
+                                  <w:rPr>
+                                    <w:rFonts w:ascii="Cambria Math" w:hAnsi="Cambria Math"/>
+                                  </w:rPr>
+                                  <m:t>R</m:t>
+                                </m:r>
+                              </m:e>
+                              <m:sub>
+                                <m:r>
+                                  <w:rPr>
+                                    <w:rFonts w:ascii="Cambria Math" w:hAnsi="Cambria Math"/>
+                                  </w:rPr>
+                                  <m:t>1</m:t>
+                                </m:r>
+                              </m:sub>
+                            </m:sSub>
+                          </m:den>
+                        </m:f>
+                        <m:r>
+                          <w:rPr>
+                            <w:rFonts w:ascii="Cambria Math" w:hAnsi="Cambria Math"/>
+                          </w:rPr>
+                          <m:t>+</m:t>
+                        </m:r>
+                        <m:f>
+                          <m:fPr>
+                            <m:ctrlPr>
+                              <w:rPr>
+                                <w:rFonts w:ascii="Cambria Math" w:hAnsi="Cambria Math"/>
+                                <w:i/>
+                              </w:rPr>
+                            </m:ctrlPr>
+                          </m:fPr>
+                          <m:num>
+                            <m:r>
+                              <w:rPr>
+                                <w:rFonts w:ascii="Cambria Math" w:hAnsi="Cambria Math"/>
+                              </w:rPr>
+                              <m:t>1</m:t>
+                            </m:r>
+                          </m:num>
+                          <m:den>
+                            <m:sSub>
+                              <m:sSubPr>
+                                <m:ctrlPr>
+                                  <w:rPr>
+                                    <w:rFonts w:ascii="Cambria Math" w:hAnsi="Cambria Math"/>
+                                    <w:i/>
+                                  </w:rPr>
+                                </m:ctrlPr>
+                              </m:sSubPr>
+                              <m:e>
+                                <m:r>
+                                  <w:rPr>
+                                    <w:rFonts w:ascii="Cambria Math" w:hAnsi="Cambria Math"/>
+                                  </w:rPr>
+                                  <m:t>R</m:t>
+                                </m:r>
+                              </m:e>
+                              <m:sub>
+                                <m:r>
+                                  <w:rPr>
+                                    <w:rFonts w:ascii="Cambria Math" w:hAnsi="Cambria Math"/>
+                                  </w:rPr>
+                                  <m:t>2</m:t>
+                                </m:r>
+                              </m:sub>
+                            </m:sSub>
+                          </m:den>
+                        </m:f>
+                      </m:e>
+                    </m:d>
+                  </m:e>
+                </m:mr>
+              </m:m>
+            </m:e>
+          </m:d>
+          <m:d>
+            <m:dPr>
+              <m:begChr m:val="["/>
+              <m:endChr m:val="]"/>
+              <m:ctrlPr>
+                <w:rPr>
+                  <w:rFonts w:ascii="Cambria Math" w:hAnsi="Cambria Math"/>
+                  <w:i/>
+                </w:rPr>
+              </m:ctrlPr>
+            </m:dPr>
+            <m:e>
+              <m:m>
+                <m:mPr>
+                  <m:mcs>
+                    <m:mc>
+                      <m:mcPr>
+                        <m:count m:val="1"/>
+                        <m:mcJc m:val="center"/>
+                      </m:mcPr>
+                    </m:mc>
+                  </m:mcs>
+                  <m:ctrlPr>
+                    <w:rPr>
+                      <w:rFonts w:ascii="Cambria Math" w:hAnsi="Cambria Math"/>
+                      <w:i/>
+                    </w:rPr>
+                  </m:ctrlPr>
+                </m:mPr>
+                <m:mr>
+                  <m:e>
+                    <m:sSub>
+                      <m:sSubPr>
+                        <m:ctrlPr>
+                          <w:rPr>
+                            <w:rFonts w:ascii="Cambria Math" w:hAnsi="Cambria Math"/>
+                            <w:i/>
+                          </w:rPr>
+                        </m:ctrlPr>
+                      </m:sSubPr>
+                      <m:e>
+                        <m:r>
+                          <w:rPr>
+                            <w:rFonts w:ascii="Cambria Math" w:hAnsi="Cambria Math"/>
+                          </w:rPr>
+                          <m:t>h</m:t>
+                        </m:r>
+                      </m:e>
+                      <m:sub>
+                        <m:r>
+                          <w:rPr>
+                            <w:rFonts w:ascii="Cambria Math" w:hAnsi="Cambria Math"/>
+                          </w:rPr>
+                          <m:t>1</m:t>
+                        </m:r>
+                      </m:sub>
+                    </m:sSub>
+                  </m:e>
+                </m:mr>
+                <m:mr>
+                  <m:e>
+                    <m:sSub>
+                      <m:sSubPr>
+                        <m:ctrlPr>
+                          <w:rPr>
+                            <w:rFonts w:ascii="Cambria Math" w:hAnsi="Cambria Math"/>
+                            <w:i/>
+                          </w:rPr>
+                        </m:ctrlPr>
+                      </m:sSubPr>
+                      <m:e>
+                        <m:r>
+                          <w:rPr>
+                            <w:rFonts w:ascii="Cambria Math" w:hAnsi="Cambria Math"/>
+                          </w:rPr>
+                          <m:t>h</m:t>
+                        </m:r>
+                      </m:e>
+                      <m:sub>
+                        <m:r>
+                          <w:rPr>
+                            <w:rFonts w:ascii="Cambria Math" w:hAnsi="Cambria Math"/>
+                          </w:rPr>
+                          <m:t>2</m:t>
+                        </m:r>
+                      </m:sub>
+                    </m:sSub>
+                  </m:e>
+                </m:mr>
+              </m:m>
+            </m:e>
+          </m:d>
+          <m:r>
+            <w:rPr>
+              <w:rFonts w:ascii="Cambria Math" w:hAnsi="Cambria Math"/>
+            </w:rPr>
+            <m:t>+</m:t>
+          </m:r>
+          <m:d>
+            <m:dPr>
+              <m:begChr m:val="["/>
+              <m:endChr m:val="]"/>
+              <m:ctrlPr>
+                <w:rPr>
+                  <w:rFonts w:ascii="Cambria Math" w:hAnsi="Cambria Math"/>
+                  <w:i/>
+                </w:rPr>
+              </m:ctrlPr>
+            </m:dPr>
+            <m:e>
+              <m:m>
+                <m:mPr>
+                  <m:mcs>
+                    <m:mc>
+                      <m:mcPr>
+                        <m:count m:val="1"/>
+                        <m:mcJc m:val="center"/>
+                      </m:mcPr>
+                    </m:mc>
+                  </m:mcs>
+                  <m:ctrlPr>
+                    <w:rPr>
+                      <w:rFonts w:ascii="Cambria Math" w:hAnsi="Cambria Math"/>
+                      <w:i/>
+                    </w:rPr>
+                  </m:ctrlPr>
+                </m:mPr>
+                <m:mr>
+                  <m:e>
+                    <m:r>
+                      <w:rPr>
+                        <w:rFonts w:ascii="Cambria Math" w:hAnsi="Cambria Math"/>
+                      </w:rPr>
+                      <m:t>0</m:t>
+                    </m:r>
+                  </m:e>
+                </m:mr>
+                <m:mr>
+                  <m:e>
+                    <m:f>
+                      <m:fPr>
+                        <m:ctrlPr>
+                          <w:rPr>
+                            <w:rFonts w:ascii="Cambria Math" w:hAnsi="Cambria Math"/>
+                            <w:i/>
+                          </w:rPr>
+                        </m:ctrlPr>
+                      </m:fPr>
+                      <m:num>
+                        <m:r>
+                          <w:rPr>
+                            <w:rFonts w:ascii="Cambria Math" w:hAnsi="Cambria Math"/>
+                          </w:rPr>
+                          <m:t>1</m:t>
+                        </m:r>
+                      </m:num>
+                      <m:den>
+                        <m:sSub>
+                          <m:sSubPr>
+                            <m:ctrlPr>
+                              <w:rPr>
+                                <w:rFonts w:ascii="Cambria Math" w:hAnsi="Cambria Math"/>
+                                <w:i/>
+                              </w:rPr>
+                            </m:ctrlPr>
+                          </m:sSubPr>
+                          <m:e>
+                            <m:r>
+                              <w:rPr>
+                                <w:rFonts w:ascii="Cambria Math" w:hAnsi="Cambria Math"/>
+                              </w:rPr>
+                              <m:t>C</m:t>
+                            </m:r>
+                          </m:e>
+                          <m:sub>
+                            <m:r>
+                              <w:rPr>
+                                <w:rFonts w:ascii="Cambria Math" w:hAnsi="Cambria Math"/>
+                              </w:rPr>
+                              <m:t>2</m:t>
+                            </m:r>
+                          </m:sub>
+                        </m:sSub>
+                      </m:den>
+                    </m:f>
+                  </m:e>
+                </m:mr>
+              </m:m>
+            </m:e>
+          </m:d>
+          <m:r>
+            <w:rPr>
+              <w:rFonts w:ascii="Cambria Math" w:hAnsi="Cambria Math"/>
+            </w:rPr>
+            <m:t>q</m:t>
+          </m:r>
+        </m:oMath>
+      </m:oMathPara>
+    </w:p>
+    <w:p>
+      <m:oMathPara>
+        <m:oMath>
+          <m:r>
+            <w:rPr>
+              <w:rFonts w:ascii="Cambria Math" w:eastAsiaTheme="minorEastAsia" w:hAnsi="Cambria Math"/>
+            </w:rPr>
+            <m:t>y=[</m:t>
+          </m:r>
+          <m:m>
+            <m:mPr>
+              <m:mcs>
+                <m:mc>
+                  <m:mcPr>
+                    <m:count m:val="2"/>
+                    <m:mcJc m:val="center"/>
+                  </m:mcPr>
+                </m:mc>
+              </m:mcs>
+              <m:ctrlPr>
+                <w:rPr>
+                  <w:rFonts w:ascii="Cambria Math" w:eastAsiaTheme="minorEastAsia" w:hAnsi="Cambria Math"/>
+                  <w:i/>
+                </w:rPr>
+              </m:ctrlPr>
+            </m:mPr>
+            <m:mr>
+              <m:e>
+                <m:r>
+                  <w:rPr>
+                    <w:rFonts w:ascii="Cambria Math" w:eastAsiaTheme="minorEastAsia" w:hAnsi="Cambria Math"/>
+                  </w:rPr>
+                  <m:t>1</m:t>
+                </m:r>
+              </m:e>
+              <m:e>
+                <m:r>
+                  <w:rPr>
+                    <w:rFonts w:ascii="Cambria Math" w:eastAsiaTheme="minorEastAsia" w:hAnsi="Cambria Math"/>
+                  </w:rPr>
+                  <m:t>0</m:t>
+                </m:r>
+              </m:e>
+            </m:mr>
+          </m:m>
+          <m:r>
+            <w:rPr>
+              <w:rFonts w:ascii="Cambria Math" w:eastAsiaTheme="minorEastAsia" w:hAnsi="Cambria Math"/>
+            </w:rPr>
+            <m:t>]</m:t>
+          </m:r>
+          <m:d>
+            <m:dPr>
+              <m:begChr m:val="["/>
+              <m:endChr m:val="]"/>
+              <m:ctrlPr>
+                <w:rPr>
+                  <w:rFonts w:ascii="Cambria Math" w:hAnsi="Cambria Math"/>
+                  <w:i/>
+                </w:rPr>
+              </m:ctrlPr>
+            </m:dPr>
+            <m:e>
+              <m:m>
+                <m:mPr>
+                  <m:mcs>
+                    <m:mc>
+                      <m:mcPr>
+                        <m:count m:val="1"/>
+                        <m:mcJc m:val="center"/>
+                      </m:mcPr>
+                    </m:mc>
+                  </m:mcs>
+                  <m:ctrlPr>
+                    <w:rPr>
+                      <w:rFonts w:ascii="Cambria Math" w:hAnsi="Cambria Math"/>
+                      <w:i/>
+                    </w:rPr>
+                  </m:ctrlPr>
+                </m:mPr>
+                <m:mr>
+                  <m:e>
+                    <m:sSub>
+                      <m:sSubPr>
+                        <m:ctrlPr>
+                          <w:rPr>
+                            <w:rFonts w:ascii="Cambria Math" w:hAnsi="Cambria Math"/>
+                            <w:i/>
+                          </w:rPr>
+                        </m:ctrlPr>
+                      </m:sSubPr>
+                      <m:e>
+                        <m:r>
+                          <w:rPr>
+                            <w:rFonts w:ascii="Cambria Math" w:hAnsi="Cambria Math"/>
+                          </w:rPr>
+                          <m:t>h</m:t>
+                        </m:r>
+                      </m:e>
+                      <m:sub>
+                        <m:r>
+                          <w:rPr>
+                            <w:rFonts w:ascii="Cambria Math" w:hAnsi="Cambria Math"/>
+                          </w:rPr>
+                          <m:t>1</m:t>
+                        </m:r>
+                      </m:sub>
+                    </m:sSub>
+                  </m:e>
+                </m:mr>
+                <m:mr>
+                  <m:e>
+                    <m:sSub>
+                      <m:sSubPr>
+                        <m:ctrlPr>
+                          <w:rPr>
+                            <w:rFonts w:ascii="Cambria Math" w:hAnsi="Cambria Math"/>
+                            <w:i/>
+                          </w:rPr>
+                        </m:ctrlPr>
+                      </m:sSubPr>
+                      <m:e>
+                        <m:r>
+                          <w:rPr>
+                            <w:rFonts w:ascii="Cambria Math" w:hAnsi="Cambria Math"/>
+                          </w:rPr>
+                          <m:t>h</m:t>
+                        </m:r>
+                      </m:e>
+                      <m:sub>
+                        <m:r>
+                          <w:rPr>
+                            <w:rFonts w:ascii="Cambria Math" w:hAnsi="Cambria Math"/>
+                          </w:rPr>
+                          <m:t>2</m:t>
+                        </m:r>
+                      </m:sub>
+                    </m:sSub>
+                  </m:e>
+                </m:mr>
+              </m:m>
+            </m:e>
+          </m:d>
+        </m:oMath>
+      </m:oMathPara>
+    </w:p>
     <w:sectPr>
       <w:pgSz w:w="12240" w:h="15840"/>
       <w:pgMar w:top="1417" w:right="1701" w:bottom="1417" w:left="1701" w:header="708" w:footer="708" w:gutter="0"/>

</xml_diff>